<commit_message>
update use-case spec, cloud function
</commit_message>
<xml_diff>
--- a/docs/requirements/Use-case Spec.docx
+++ b/docs/requirements/Use-case Spec.docx
@@ -1,6 +1,6 @@
 
 <file path=word/document.xml><?xml version="1.0" encoding="utf-8"?>
-<w:document xmlns:wpc="http://schemas.microsoft.com/office/word/2010/wordprocessingCanvas" xmlns:mo="http://schemas.microsoft.com/office/mac/office/2008/main" xmlns:mc="http://schemas.openxmlformats.org/markup-compatibility/2006" xmlns:mv="urn:schemas-microsoft-com:mac:vml" xmlns:o="urn:schemas-microsoft-com:office:office" xmlns:r="http://schemas.openxmlformats.org/officeDocument/2006/relationships" xmlns:m="http://schemas.openxmlformats.org/officeDocument/2006/math" xmlns:v="urn:schemas-microsoft-com:vml" xmlns:wp14="http://schemas.microsoft.com/office/word/2010/wordprocessingDrawing" xmlns:wp="http://schemas.openxmlformats.org/drawingml/2006/wordprocessingDrawing" xmlns:w10="urn:schemas-microsoft-com:office:word" xmlns:w="http://schemas.openxmlformats.org/wordprocessingml/2006/main" xmlns:w14="http://schemas.microsoft.com/office/word/2010/wordml" xmlns:w15="http://schemas.microsoft.com/office/word/2012/wordml" xmlns:wpg="http://schemas.microsoft.com/office/word/2010/wordprocessingGroup" xmlns:wpi="http://schemas.microsoft.com/office/word/2010/wordprocessingInk" xmlns:wne="http://schemas.microsoft.com/office/word/2006/wordml" xmlns:wps="http://schemas.microsoft.com/office/word/2010/wordprocessingShape" mc:Ignorable="w14 w15 wp14">
+<w:document xmlns:wpc="http://schemas.microsoft.com/office/word/2010/wordprocessingCanvas" xmlns:cx="http://schemas.microsoft.com/office/drawing/2014/chartex" xmlns:cx1="http://schemas.microsoft.com/office/drawing/2015/9/8/chartex" xmlns:cx2="http://schemas.microsoft.com/office/drawing/2015/10/21/chartex" xmlns:cx3="http://schemas.microsoft.com/office/drawing/2016/5/9/chartex" xmlns:cx4="http://schemas.microsoft.com/office/drawing/2016/5/10/chartex" xmlns:cx5="http://schemas.microsoft.com/office/drawing/2016/5/11/chartex" xmlns:cx6="http://schemas.microsoft.com/office/drawing/2016/5/12/chartex" xmlns:cx7="http://schemas.microsoft.com/office/drawing/2016/5/13/chartex" xmlns:cx8="http://schemas.microsoft.com/office/drawing/2016/5/14/chartex" xmlns:mc="http://schemas.openxmlformats.org/markup-compatibility/2006" xmlns:aink="http://schemas.microsoft.com/office/drawing/2016/ink" xmlns:am3d="http://schemas.microsoft.com/office/drawing/2017/model3d" xmlns:o="urn:schemas-microsoft-com:office:office" xmlns:r="http://schemas.openxmlformats.org/officeDocument/2006/relationships" xmlns:m="http://schemas.openxmlformats.org/officeDocument/2006/math" xmlns:v="urn:schemas-microsoft-com:vml" xmlns:wp14="http://schemas.microsoft.com/office/word/2010/wordprocessingDrawing" xmlns:wp="http://schemas.openxmlformats.org/drawingml/2006/wordprocessingDrawing" xmlns:w10="urn:schemas-microsoft-com:office:word" xmlns:w="http://schemas.openxmlformats.org/wordprocessingml/2006/main" xmlns:w14="http://schemas.microsoft.com/office/word/2010/wordml" xmlns:w15="http://schemas.microsoft.com/office/word/2012/wordml" xmlns:w16cid="http://schemas.microsoft.com/office/word/2016/wordml/cid" xmlns:w16se="http://schemas.microsoft.com/office/word/2015/wordml/symex" xmlns:wpg="http://schemas.microsoft.com/office/word/2010/wordprocessingGroup" xmlns:wpi="http://schemas.microsoft.com/office/word/2010/wordprocessingInk" xmlns:wne="http://schemas.microsoft.com/office/word/2006/wordml" xmlns:wps="http://schemas.microsoft.com/office/word/2010/wordprocessingShape" mc:Ignorable="w14 w15 w16se w16cid wp14">
   <w:body>
     <w:p>
       <w:pPr>
@@ -307,8 +307,6 @@
             <w:r>
               <w:t>s</w:t>
             </w:r>
-            <w:bookmarkStart w:id="0" w:name="_GoBack"/>
-            <w:bookmarkEnd w:id="0"/>
           </w:p>
         </w:tc>
         <w:tc>
@@ -320,7 +318,15 @@
               <w:pStyle w:val="Tabletext"/>
             </w:pPr>
             <w:r>
-              <w:t>Xuan-Vinh Nguyen, Phu-Khoa Nguyen</w:t>
+              <w:t xml:space="preserve">Xuan-Vinh Nguyen, </w:t>
+            </w:r>
+            <w:proofErr w:type="spellStart"/>
+            <w:r>
+              <w:t>Phu-Khoa</w:t>
+            </w:r>
+            <w:proofErr w:type="spellEnd"/>
+            <w:r>
+              <w:t xml:space="preserve"> Nguyen</w:t>
             </w:r>
           </w:p>
         </w:tc>
@@ -334,6 +340,9 @@
             <w:pPr>
               <w:pStyle w:val="Tabletext"/>
             </w:pPr>
+            <w:r>
+              <w:t>26/12</w:t>
+            </w:r>
           </w:p>
         </w:tc>
         <w:tc>
@@ -344,6 +353,9 @@
             <w:pPr>
               <w:pStyle w:val="Tabletext"/>
             </w:pPr>
+            <w:r>
+              <w:t>3.0</w:t>
+            </w:r>
           </w:p>
         </w:tc>
         <w:tc>
@@ -354,6 +366,17 @@
             <w:pPr>
               <w:pStyle w:val="Tabletext"/>
             </w:pPr>
+            <w:r>
+              <w:t xml:space="preserve">Update </w:t>
+            </w:r>
+            <w:proofErr w:type="spellStart"/>
+            <w:r>
+              <w:t>menulist</w:t>
+            </w:r>
+            <w:proofErr w:type="spellEnd"/>
+            <w:r>
+              <w:t xml:space="preserve"> use case</w:t>
+            </w:r>
           </w:p>
         </w:tc>
         <w:tc>
@@ -364,6 +387,17 @@
             <w:pPr>
               <w:pStyle w:val="Tabletext"/>
             </w:pPr>
+            <w:r>
+              <w:t xml:space="preserve">Xuan-Vinh Nguyen, </w:t>
+            </w:r>
+            <w:proofErr w:type="spellStart"/>
+            <w:r>
+              <w:t>Phu-Khoa</w:t>
+            </w:r>
+            <w:proofErr w:type="spellEnd"/>
+            <w:r>
+              <w:t xml:space="preserve"> Nguyen</w:t>
+            </w:r>
           </w:p>
         </w:tc>
       </w:tr>
@@ -1953,19 +1987,19 @@
       <w:pPr>
         <w:pStyle w:val="Heading1"/>
       </w:pPr>
-      <w:bookmarkStart w:id="1" w:name="_Toc497555328"/>
+      <w:bookmarkStart w:id="0" w:name="_Toc497555328"/>
       <w:r>
         <w:lastRenderedPageBreak/>
         <w:t>Use-case Model</w:t>
       </w:r>
-      <w:bookmarkEnd w:id="1"/>
+      <w:bookmarkEnd w:id="0"/>
     </w:p>
     <w:p>
       <w:pPr>
         <w:jc w:val="center"/>
       </w:pPr>
       <w:r>
-        <w:object w:dxaOrig="15648" w:dyaOrig="7633" w14:anchorId="6A1C8BFF">
+        <w:object w:dxaOrig="17532" w:dyaOrig="6769" w14:anchorId="6E22C278">
           <v:shapetype id="_x0000_t75" coordsize="21600,21600" o:spt="75" o:preferrelative="t" path="m@4@5l@4@11@9@11@9@5xe" filled="f" stroked="f">
             <v:stroke joinstyle="miter"/>
             <v:formulas>
@@ -1985,10 +2019,10 @@
             <v:path o:extrusionok="f" gradientshapeok="t" o:connecttype="rect"/>
             <o:lock v:ext="edit" aspectratio="t"/>
           </v:shapetype>
-          <v:shape id="_x0000_i1025" type="#_x0000_t75" style="width:467.7pt;height:227.9pt" o:ole="">
+          <v:shape id="_x0000_i1036" type="#_x0000_t75" style="width:467.1pt;height:180.45pt" o:ole="">
             <v:imagedata r:id="rId8" o:title=""/>
           </v:shape>
-          <o:OLEObject Type="Embed" ProgID="Visio.Drawing.15" ShapeID="_x0000_i1025" DrawAspect="Content" ObjectID="_1572619596" r:id="rId9"/>
+          <o:OLEObject Type="Embed" ProgID="Visio.Drawing.15" ShapeID="_x0000_i1036" DrawAspect="Content" ObjectID="_1575832256" r:id="rId9"/>
         </w:object>
       </w:r>
     </w:p>
@@ -1997,13 +2031,15 @@
       <w:pPr>
         <w:pStyle w:val="Heading1"/>
       </w:pPr>
-      <w:bookmarkStart w:id="2" w:name="_Toc497466474"/>
-      <w:bookmarkStart w:id="3" w:name="_Toc497555329"/>
+      <w:bookmarkStart w:id="1" w:name="_Toc497466474"/>
+      <w:bookmarkStart w:id="2" w:name="_Toc497555329"/>
       <w:r>
         <w:t>Use-case Specifications</w:t>
       </w:r>
+      <w:bookmarkStart w:id="3" w:name="_Toc497466480"/>
+      <w:bookmarkStart w:id="4" w:name="_Toc497555330"/>
+      <w:bookmarkEnd w:id="1"/>
       <w:bookmarkEnd w:id="2"/>
-      <w:bookmarkEnd w:id="3"/>
     </w:p>
     <w:p>
       <w:pPr>
@@ -2012,13 +2048,11 @@
           <w:lang w:val="vi-VN"/>
         </w:rPr>
       </w:pPr>
-      <w:bookmarkStart w:id="4" w:name="_Toc497466480"/>
-      <w:bookmarkStart w:id="5" w:name="_Toc497555330"/>
       <w:r>
         <w:t>Use-case: View food 3D model</w:t>
       </w:r>
+      <w:bookmarkEnd w:id="3"/>
       <w:bookmarkEnd w:id="4"/>
-      <w:bookmarkEnd w:id="5"/>
     </w:p>
     <w:tbl>
       <w:tblPr>
@@ -2121,7 +2155,7 @@
               <w:spacing w:after="0" w:line="240" w:lineRule="auto"/>
             </w:pPr>
             <w:r>
-              <w:t>Scan menu use-case.</w:t>
+              <w:t>Click on Camera button</w:t>
             </w:r>
           </w:p>
           <w:p>
@@ -2134,6 +2168,19 @@
               <w:spacing w:after="0" w:line="240" w:lineRule="auto"/>
             </w:pPr>
             <w:r>
+              <w:t>Scan menu use-case.</w:t>
+            </w:r>
+          </w:p>
+          <w:p>
+            <w:pPr>
+              <w:pStyle w:val="ListParagraph"/>
+              <w:numPr>
+                <w:ilvl w:val="0"/>
+                <w:numId w:val="36"/>
+              </w:numPr>
+              <w:spacing w:after="0" w:line="240" w:lineRule="auto"/>
+            </w:pPr>
+            <w:r>
               <w:t>3D model is displayed</w:t>
             </w:r>
           </w:p>
@@ -2214,17 +2261,985 @@
       <w:pPr>
         <w:pStyle w:val="Heading2"/>
       </w:pPr>
-      <w:bookmarkStart w:id="6" w:name="_Toc497466482"/>
-      <w:bookmarkStart w:id="7" w:name="_Toc497555331"/>
-      <w:bookmarkStart w:id="8" w:name="_Toc497466476"/>
+      <w:bookmarkStart w:id="5" w:name="_Toc497466482"/>
+      <w:bookmarkStart w:id="6" w:name="_Toc497555331"/>
+      <w:bookmarkStart w:id="7" w:name="_Toc497466476"/>
+      <w:r>
+        <w:t>Use-case: View menu list</w:t>
+      </w:r>
+    </w:p>
+    <w:tbl>
+      <w:tblPr>
+        <w:tblStyle w:val="TableGrid"/>
+        <w:tblW w:w="0" w:type="auto"/>
+        <w:tblLook w:val="04A0" w:firstRow="1" w:lastRow="0" w:firstColumn="1" w:lastColumn="0" w:noHBand="0" w:noVBand="1"/>
+      </w:tblPr>
+      <w:tblGrid>
+        <w:gridCol w:w="2057"/>
+        <w:gridCol w:w="7293"/>
+      </w:tblGrid>
+      <w:tr>
+        <w:tc>
+          <w:tcPr>
+            <w:tcW w:w="2057" w:type="dxa"/>
+          </w:tcPr>
+          <w:p>
+            <w:r>
+              <w:t>Use case Name</w:t>
+            </w:r>
+          </w:p>
+        </w:tc>
+        <w:tc>
+          <w:tcPr>
+            <w:tcW w:w="7293" w:type="dxa"/>
+          </w:tcPr>
+          <w:p>
+            <w:r>
+              <w:t>View menu list</w:t>
+            </w:r>
+          </w:p>
+        </w:tc>
+      </w:tr>
+      <w:tr>
+        <w:tc>
+          <w:tcPr>
+            <w:tcW w:w="2057" w:type="dxa"/>
+          </w:tcPr>
+          <w:p>
+            <w:r>
+              <w:t>Brief description</w:t>
+            </w:r>
+          </w:p>
+        </w:tc>
+        <w:tc>
+          <w:tcPr>
+            <w:tcW w:w="7293" w:type="dxa"/>
+          </w:tcPr>
+          <w:p>
+            <w:r>
+              <w:t xml:space="preserve">This use-case describes how user views </w:t>
+            </w:r>
+            <w:r>
+              <w:t>menu list without scanning</w:t>
+            </w:r>
+            <w:r>
+              <w:t>.</w:t>
+            </w:r>
+          </w:p>
+        </w:tc>
+      </w:tr>
+      <w:tr>
+        <w:tc>
+          <w:tcPr>
+            <w:tcW w:w="2057" w:type="dxa"/>
+          </w:tcPr>
+          <w:p>
+            <w:r>
+              <w:t>Actors</w:t>
+            </w:r>
+          </w:p>
+        </w:tc>
+        <w:tc>
+          <w:tcPr>
+            <w:tcW w:w="7293" w:type="dxa"/>
+          </w:tcPr>
+          <w:p>
+            <w:r>
+              <w:t>Customers</w:t>
+            </w:r>
+          </w:p>
+        </w:tc>
+      </w:tr>
+      <w:tr>
+        <w:tc>
+          <w:tcPr>
+            <w:tcW w:w="2057" w:type="dxa"/>
+          </w:tcPr>
+          <w:p>
+            <w:r>
+              <w:t>Basic Flow</w:t>
+            </w:r>
+          </w:p>
+        </w:tc>
+        <w:tc>
+          <w:tcPr>
+            <w:tcW w:w="7293" w:type="dxa"/>
+          </w:tcPr>
+          <w:p>
+            <w:pPr>
+              <w:pStyle w:val="ListParagraph"/>
+              <w:numPr>
+                <w:ilvl w:val="0"/>
+                <w:numId w:val="48"/>
+              </w:numPr>
+              <w:spacing w:after="0" w:line="240" w:lineRule="auto"/>
+            </w:pPr>
+            <w:r>
+              <w:t>Click on Menu button</w:t>
+            </w:r>
+          </w:p>
+          <w:p>
+            <w:pPr>
+              <w:pStyle w:val="ListParagraph"/>
+              <w:numPr>
+                <w:ilvl w:val="0"/>
+                <w:numId w:val="48"/>
+              </w:numPr>
+              <w:spacing w:after="0" w:line="240" w:lineRule="auto"/>
+            </w:pPr>
+            <w:r>
+              <w:t>Meals’ list</w:t>
+            </w:r>
+            <w:r>
+              <w:t xml:space="preserve"> is displayed</w:t>
+            </w:r>
+          </w:p>
+        </w:tc>
+      </w:tr>
+      <w:tr>
+        <w:tc>
+          <w:tcPr>
+            <w:tcW w:w="2057" w:type="dxa"/>
+          </w:tcPr>
+          <w:p>
+            <w:r>
+              <w:t>Alternative Flows</w:t>
+            </w:r>
+          </w:p>
+        </w:tc>
+        <w:tc>
+          <w:tcPr>
+            <w:tcW w:w="7293" w:type="dxa"/>
+          </w:tcPr>
+          <w:p>
+            <w:pPr>
+              <w:spacing w:line="240" w:lineRule="auto"/>
+            </w:pPr>
+            <w:r>
+              <w:t>There is no alternative flow for this use-case.</w:t>
+            </w:r>
+          </w:p>
+        </w:tc>
+      </w:tr>
+      <w:tr>
+        <w:tc>
+          <w:tcPr>
+            <w:tcW w:w="2057" w:type="dxa"/>
+          </w:tcPr>
+          <w:p>
+            <w:r>
+              <w:t>Pre-conditions</w:t>
+            </w:r>
+          </w:p>
+        </w:tc>
+        <w:tc>
+          <w:tcPr>
+            <w:tcW w:w="7293" w:type="dxa"/>
+          </w:tcPr>
+          <w:p>
+            <w:r>
+              <w:t>User scan menu image</w:t>
+            </w:r>
+          </w:p>
+        </w:tc>
+      </w:tr>
+      <w:tr>
+        <w:tc>
+          <w:tcPr>
+            <w:tcW w:w="2057" w:type="dxa"/>
+          </w:tcPr>
+          <w:p>
+            <w:r>
+              <w:t>Post-conditions</w:t>
+            </w:r>
+          </w:p>
+        </w:tc>
+        <w:tc>
+          <w:tcPr>
+            <w:tcW w:w="7293" w:type="dxa"/>
+          </w:tcPr>
+          <w:p>
+            <w:r>
+              <w:t>Successfully display 3D model on screen</w:t>
+            </w:r>
+          </w:p>
+        </w:tc>
+      </w:tr>
+    </w:tbl>
+    <w:p/>
+    <w:p/>
+    <w:p>
+      <w:pPr>
+        <w:pStyle w:val="Heading2"/>
+      </w:pPr>
+      <w:r>
+        <w:t>Use-case: View ordered meals</w:t>
+      </w:r>
+    </w:p>
+    <w:tbl>
+      <w:tblPr>
+        <w:tblStyle w:val="TableGrid"/>
+        <w:tblW w:w="0" w:type="auto"/>
+        <w:tblLook w:val="04A0" w:firstRow="1" w:lastRow="0" w:firstColumn="1" w:lastColumn="0" w:noHBand="0" w:noVBand="1"/>
+      </w:tblPr>
+      <w:tblGrid>
+        <w:gridCol w:w="2057"/>
+        <w:gridCol w:w="7293"/>
+      </w:tblGrid>
+      <w:tr>
+        <w:tc>
+          <w:tcPr>
+            <w:tcW w:w="2057" w:type="dxa"/>
+          </w:tcPr>
+          <w:p>
+            <w:r>
+              <w:t>Use case Name</w:t>
+            </w:r>
+          </w:p>
+        </w:tc>
+        <w:tc>
+          <w:tcPr>
+            <w:tcW w:w="7293" w:type="dxa"/>
+          </w:tcPr>
+          <w:p>
+            <w:r>
+              <w:t>View ordered meals</w:t>
+            </w:r>
+          </w:p>
+        </w:tc>
+      </w:tr>
+      <w:tr>
+        <w:tc>
+          <w:tcPr>
+            <w:tcW w:w="2057" w:type="dxa"/>
+          </w:tcPr>
+          <w:p>
+            <w:r>
+              <w:t>Brief description</w:t>
+            </w:r>
+          </w:p>
+        </w:tc>
+        <w:tc>
+          <w:tcPr>
+            <w:tcW w:w="7293" w:type="dxa"/>
+          </w:tcPr>
+          <w:p>
+            <w:r>
+              <w:t xml:space="preserve">This use-case describes how user views </w:t>
+            </w:r>
+            <w:r>
+              <w:t>ordered meals list</w:t>
+            </w:r>
+            <w:r>
+              <w:t>.</w:t>
+            </w:r>
+          </w:p>
+        </w:tc>
+      </w:tr>
+      <w:tr>
+        <w:tc>
+          <w:tcPr>
+            <w:tcW w:w="2057" w:type="dxa"/>
+          </w:tcPr>
+          <w:p>
+            <w:r>
+              <w:t>Actors</w:t>
+            </w:r>
+          </w:p>
+        </w:tc>
+        <w:tc>
+          <w:tcPr>
+            <w:tcW w:w="7293" w:type="dxa"/>
+          </w:tcPr>
+          <w:p>
+            <w:r>
+              <w:t>Customers</w:t>
+            </w:r>
+          </w:p>
+        </w:tc>
+      </w:tr>
+      <w:tr>
+        <w:tc>
+          <w:tcPr>
+            <w:tcW w:w="2057" w:type="dxa"/>
+          </w:tcPr>
+          <w:p>
+            <w:r>
+              <w:t>Basic Flow</w:t>
+            </w:r>
+          </w:p>
+        </w:tc>
+        <w:tc>
+          <w:tcPr>
+            <w:tcW w:w="7293" w:type="dxa"/>
+          </w:tcPr>
+          <w:p>
+            <w:pPr>
+              <w:pStyle w:val="ListParagraph"/>
+              <w:numPr>
+                <w:ilvl w:val="0"/>
+                <w:numId w:val="49"/>
+              </w:numPr>
+              <w:spacing w:after="0" w:line="240" w:lineRule="auto"/>
+            </w:pPr>
+            <w:r>
+              <w:t xml:space="preserve">Click on </w:t>
+            </w:r>
+            <w:r>
+              <w:t>Ordered</w:t>
+            </w:r>
+            <w:r>
+              <w:t xml:space="preserve"> button</w:t>
+            </w:r>
+          </w:p>
+          <w:p>
+            <w:pPr>
+              <w:pStyle w:val="ListParagraph"/>
+              <w:numPr>
+                <w:ilvl w:val="0"/>
+                <w:numId w:val="49"/>
+              </w:numPr>
+              <w:spacing w:after="0" w:line="240" w:lineRule="auto"/>
+            </w:pPr>
+            <w:r>
+              <w:lastRenderedPageBreak/>
+              <w:t>Meals’ list is displayed</w:t>
+            </w:r>
+          </w:p>
+        </w:tc>
+      </w:tr>
+      <w:tr>
+        <w:tc>
+          <w:tcPr>
+            <w:tcW w:w="2057" w:type="dxa"/>
+          </w:tcPr>
+          <w:p>
+            <w:r>
+              <w:lastRenderedPageBreak/>
+              <w:t>Alternative Flows</w:t>
+            </w:r>
+          </w:p>
+        </w:tc>
+        <w:tc>
+          <w:tcPr>
+            <w:tcW w:w="7293" w:type="dxa"/>
+          </w:tcPr>
+          <w:p>
+            <w:pPr>
+              <w:spacing w:line="240" w:lineRule="auto"/>
+            </w:pPr>
+            <w:r>
+              <w:t>There is no alternative flow for this use-case.</w:t>
+            </w:r>
+          </w:p>
+        </w:tc>
+      </w:tr>
+      <w:tr>
+        <w:tc>
+          <w:tcPr>
+            <w:tcW w:w="2057" w:type="dxa"/>
+          </w:tcPr>
+          <w:p>
+            <w:r>
+              <w:t>Pre-conditions</w:t>
+            </w:r>
+          </w:p>
+        </w:tc>
+        <w:tc>
+          <w:tcPr>
+            <w:tcW w:w="7293" w:type="dxa"/>
+          </w:tcPr>
+          <w:p>
+            <w:r>
+              <w:t xml:space="preserve">User </w:t>
+            </w:r>
+            <w:r>
+              <w:t>clicks ordered button</w:t>
+            </w:r>
+          </w:p>
+        </w:tc>
+      </w:tr>
+      <w:tr>
+        <w:tc>
+          <w:tcPr>
+            <w:tcW w:w="2057" w:type="dxa"/>
+          </w:tcPr>
+          <w:p>
+            <w:r>
+              <w:t>Post-conditions</w:t>
+            </w:r>
+          </w:p>
+        </w:tc>
+        <w:tc>
+          <w:tcPr>
+            <w:tcW w:w="7293" w:type="dxa"/>
+          </w:tcPr>
+          <w:p>
+            <w:r>
+              <w:t>Meals’ list appears.</w:t>
+            </w:r>
+          </w:p>
+        </w:tc>
+      </w:tr>
+    </w:tbl>
+    <w:p/>
+    <w:p/>
+    <w:p>
+      <w:pPr>
+        <w:pStyle w:val="Heading2"/>
+      </w:pPr>
+      <w:r>
+        <w:t>Use-case: View detail and order</w:t>
+      </w:r>
+    </w:p>
+    <w:tbl>
+      <w:tblPr>
+        <w:tblStyle w:val="TableGrid"/>
+        <w:tblW w:w="0" w:type="auto"/>
+        <w:tblLook w:val="04A0" w:firstRow="1" w:lastRow="0" w:firstColumn="1" w:lastColumn="0" w:noHBand="0" w:noVBand="1"/>
+      </w:tblPr>
+      <w:tblGrid>
+        <w:gridCol w:w="2057"/>
+        <w:gridCol w:w="7293"/>
+      </w:tblGrid>
+      <w:tr>
+        <w:tc>
+          <w:tcPr>
+            <w:tcW w:w="2057" w:type="dxa"/>
+          </w:tcPr>
+          <w:p>
+            <w:r>
+              <w:t>Use case Name</w:t>
+            </w:r>
+          </w:p>
+        </w:tc>
+        <w:tc>
+          <w:tcPr>
+            <w:tcW w:w="7293" w:type="dxa"/>
+          </w:tcPr>
+          <w:p>
+            <w:r>
+              <w:t>View detail and order</w:t>
+            </w:r>
+          </w:p>
+        </w:tc>
+      </w:tr>
+      <w:tr>
+        <w:tc>
+          <w:tcPr>
+            <w:tcW w:w="2057" w:type="dxa"/>
+          </w:tcPr>
+          <w:p>
+            <w:r>
+              <w:t>Brief description</w:t>
+            </w:r>
+          </w:p>
+        </w:tc>
+        <w:tc>
+          <w:tcPr>
+            <w:tcW w:w="7293" w:type="dxa"/>
+          </w:tcPr>
+          <w:p>
+            <w:r>
+              <w:t xml:space="preserve">This use-case describes how user views </w:t>
+            </w:r>
+            <w:r>
+              <w:t>detail of a meal and order it</w:t>
+            </w:r>
+            <w:r>
+              <w:t>.</w:t>
+            </w:r>
+          </w:p>
+        </w:tc>
+      </w:tr>
+      <w:tr>
+        <w:tc>
+          <w:tcPr>
+            <w:tcW w:w="2057" w:type="dxa"/>
+          </w:tcPr>
+          <w:p>
+            <w:r>
+              <w:t>Actors</w:t>
+            </w:r>
+          </w:p>
+        </w:tc>
+        <w:tc>
+          <w:tcPr>
+            <w:tcW w:w="7293" w:type="dxa"/>
+          </w:tcPr>
+          <w:p>
+            <w:r>
+              <w:t>Customers</w:t>
+            </w:r>
+          </w:p>
+        </w:tc>
+      </w:tr>
+      <w:tr>
+        <w:tc>
+          <w:tcPr>
+            <w:tcW w:w="2057" w:type="dxa"/>
+          </w:tcPr>
+          <w:p>
+            <w:r>
+              <w:t>Basic Flow</w:t>
+            </w:r>
+          </w:p>
+        </w:tc>
+        <w:tc>
+          <w:tcPr>
+            <w:tcW w:w="7293" w:type="dxa"/>
+          </w:tcPr>
+          <w:p>
+            <w:pPr>
+              <w:pStyle w:val="ListParagraph"/>
+              <w:numPr>
+                <w:ilvl w:val="0"/>
+                <w:numId w:val="50"/>
+              </w:numPr>
+              <w:spacing w:after="0" w:line="240" w:lineRule="auto"/>
+            </w:pPr>
+            <w:r>
+              <w:t xml:space="preserve">Click on </w:t>
+            </w:r>
+            <w:r>
+              <w:t>a meal item</w:t>
+            </w:r>
+          </w:p>
+          <w:p>
+            <w:pPr>
+              <w:pStyle w:val="ListParagraph"/>
+              <w:numPr>
+                <w:ilvl w:val="0"/>
+                <w:numId w:val="50"/>
+              </w:numPr>
+              <w:spacing w:after="0" w:line="240" w:lineRule="auto"/>
+            </w:pPr>
+            <w:r>
+              <w:t xml:space="preserve">Meal’ </w:t>
+            </w:r>
+            <w:r>
+              <w:t>details</w:t>
+            </w:r>
+            <w:r>
+              <w:t xml:space="preserve"> </w:t>
+            </w:r>
+            <w:r>
+              <w:t>are</w:t>
+            </w:r>
+            <w:r>
+              <w:t xml:space="preserve"> displayed</w:t>
+            </w:r>
+          </w:p>
+        </w:tc>
+      </w:tr>
+      <w:tr>
+        <w:tc>
+          <w:tcPr>
+            <w:tcW w:w="2057" w:type="dxa"/>
+          </w:tcPr>
+          <w:p>
+            <w:r>
+              <w:t>Alternative Flows</w:t>
+            </w:r>
+          </w:p>
+        </w:tc>
+        <w:tc>
+          <w:tcPr>
+            <w:tcW w:w="7293" w:type="dxa"/>
+          </w:tcPr>
+          <w:p>
+            <w:pPr>
+              <w:rPr>
+                <w:b/>
+              </w:rPr>
+            </w:pPr>
+            <w:r>
+              <w:rPr>
+                <w:b/>
+              </w:rPr>
+              <w:t>Alternative flow 1: Us</w:t>
+            </w:r>
+            <w:r>
+              <w:rPr>
+                <w:b/>
+              </w:rPr>
+              <w:t xml:space="preserve">er </w:t>
+            </w:r>
+            <w:r>
+              <w:rPr>
+                <w:b/>
+              </w:rPr>
+              <w:t>orders</w:t>
+            </w:r>
+          </w:p>
+          <w:p>
+            <w:pPr>
+              <w:pStyle w:val="ListParagraph"/>
+              <w:numPr>
+                <w:ilvl w:val="0"/>
+                <w:numId w:val="31"/>
+              </w:numPr>
+              <w:spacing w:after="0" w:line="240" w:lineRule="auto"/>
+            </w:pPr>
+            <w:r>
+              <w:t>Input order information</w:t>
+            </w:r>
+          </w:p>
+          <w:p>
+            <w:pPr>
+              <w:pStyle w:val="ListParagraph"/>
+              <w:numPr>
+                <w:ilvl w:val="0"/>
+                <w:numId w:val="31"/>
+              </w:numPr>
+              <w:spacing w:after="0" w:line="240" w:lineRule="auto"/>
+            </w:pPr>
+            <w:r>
+              <w:t>Click Order button</w:t>
+            </w:r>
+          </w:p>
+          <w:p>
+            <w:pPr>
+              <w:rPr>
+                <w:b/>
+              </w:rPr>
+            </w:pPr>
+            <w:r>
+              <w:rPr>
+                <w:b/>
+              </w:rPr>
+              <w:t>Alternative flow 2</w:t>
+            </w:r>
+            <w:r>
+              <w:rPr>
+                <w:b/>
+              </w:rPr>
+              <w:t xml:space="preserve">: </w:t>
+            </w:r>
+            <w:r>
+              <w:rPr>
+                <w:b/>
+              </w:rPr>
+              <w:t xml:space="preserve">User </w:t>
+            </w:r>
+            <w:r>
+              <w:rPr>
+                <w:b/>
+              </w:rPr>
+              <w:t>do nothing</w:t>
+            </w:r>
+          </w:p>
+          <w:p>
+            <w:pPr>
+              <w:pStyle w:val="ListParagraph"/>
+              <w:numPr>
+                <w:ilvl w:val="0"/>
+                <w:numId w:val="32"/>
+              </w:numPr>
+              <w:spacing w:after="0" w:line="240" w:lineRule="auto"/>
+            </w:pPr>
+            <w:r>
+              <w:t>Click back button</w:t>
+            </w:r>
+          </w:p>
+        </w:tc>
+      </w:tr>
+      <w:tr>
+        <w:tc>
+          <w:tcPr>
+            <w:tcW w:w="2057" w:type="dxa"/>
+          </w:tcPr>
+          <w:p>
+            <w:r>
+              <w:t>Pre-conditions</w:t>
+            </w:r>
+          </w:p>
+        </w:tc>
+        <w:tc>
+          <w:tcPr>
+            <w:tcW w:w="7293" w:type="dxa"/>
+          </w:tcPr>
+          <w:p>
+            <w:r>
+              <w:t xml:space="preserve">User clicks </w:t>
+            </w:r>
+            <w:r>
+              <w:t>meal item</w:t>
+            </w:r>
+          </w:p>
+        </w:tc>
+      </w:tr>
+      <w:tr>
+        <w:tc>
+          <w:tcPr>
+            <w:tcW w:w="2057" w:type="dxa"/>
+          </w:tcPr>
+          <w:p>
+            <w:r>
+              <w:t>Post-conditions</w:t>
+            </w:r>
+          </w:p>
+        </w:tc>
+        <w:tc>
+          <w:tcPr>
+            <w:tcW w:w="7293" w:type="dxa"/>
+          </w:tcPr>
+          <w:p>
+            <w:r>
+              <w:t>Meal’ details are displayed</w:t>
+            </w:r>
+          </w:p>
+        </w:tc>
+      </w:tr>
+    </w:tbl>
+    <w:p/>
+    <w:p/>
+    <w:p>
+      <w:pPr>
+        <w:pStyle w:val="Heading2"/>
+      </w:pPr>
+      <w:r>
+        <w:t>Use-case: Review</w:t>
+      </w:r>
+    </w:p>
+    <w:tbl>
+      <w:tblPr>
+        <w:tblStyle w:val="TableGrid"/>
+        <w:tblW w:w="0" w:type="auto"/>
+        <w:tblLook w:val="04A0" w:firstRow="1" w:lastRow="0" w:firstColumn="1" w:lastColumn="0" w:noHBand="0" w:noVBand="1"/>
+      </w:tblPr>
+      <w:tblGrid>
+        <w:gridCol w:w="2057"/>
+        <w:gridCol w:w="7293"/>
+      </w:tblGrid>
+      <w:tr>
+        <w:tc>
+          <w:tcPr>
+            <w:tcW w:w="2057" w:type="dxa"/>
+          </w:tcPr>
+          <w:p>
+            <w:r>
+              <w:t>Use case Name</w:t>
+            </w:r>
+          </w:p>
+        </w:tc>
+        <w:tc>
+          <w:tcPr>
+            <w:tcW w:w="7293" w:type="dxa"/>
+          </w:tcPr>
+          <w:p>
+            <w:r>
+              <w:t>Review</w:t>
+            </w:r>
+          </w:p>
+        </w:tc>
+      </w:tr>
+      <w:tr>
+        <w:tc>
+          <w:tcPr>
+            <w:tcW w:w="2057" w:type="dxa"/>
+          </w:tcPr>
+          <w:p>
+            <w:r>
+              <w:t>Brief description</w:t>
+            </w:r>
+          </w:p>
+        </w:tc>
+        <w:tc>
+          <w:tcPr>
+            <w:tcW w:w="7293" w:type="dxa"/>
+          </w:tcPr>
+          <w:p>
+            <w:r>
+              <w:t xml:space="preserve">This use-case describes how user comment, rate a meal. It is an &lt;&lt;extend&gt;&gt; </w:t>
+            </w:r>
+            <w:r>
+              <w:rPr>
+                <w:rFonts w:ascii="Calibri" w:hAnsi="Calibri"/>
+              </w:rPr>
+              <w:t>of view 3D model use-case</w:t>
+            </w:r>
+            <w:r>
+              <w:rPr>
+                <w:rFonts w:ascii="Calibri" w:hAnsi="Calibri"/>
+              </w:rPr>
+              <w:t xml:space="preserve"> and View detail and order use-case</w:t>
+            </w:r>
+            <w:r>
+              <w:rPr>
+                <w:rFonts w:ascii="Calibri" w:hAnsi="Calibri"/>
+              </w:rPr>
+              <w:t>.</w:t>
+            </w:r>
+          </w:p>
+        </w:tc>
+      </w:tr>
+      <w:tr>
+        <w:tc>
+          <w:tcPr>
+            <w:tcW w:w="2057" w:type="dxa"/>
+          </w:tcPr>
+          <w:p>
+            <w:r>
+              <w:t>Actors</w:t>
+            </w:r>
+          </w:p>
+        </w:tc>
+        <w:tc>
+          <w:tcPr>
+            <w:tcW w:w="7293" w:type="dxa"/>
+          </w:tcPr>
+          <w:p>
+            <w:r>
+              <w:t>Customers</w:t>
+            </w:r>
+          </w:p>
+        </w:tc>
+      </w:tr>
+      <w:tr>
+        <w:tc>
+          <w:tcPr>
+            <w:tcW w:w="2057" w:type="dxa"/>
+          </w:tcPr>
+          <w:p>
+            <w:r>
+              <w:t>Basic Flow</w:t>
+            </w:r>
+          </w:p>
+        </w:tc>
+        <w:tc>
+          <w:tcPr>
+            <w:tcW w:w="7293" w:type="dxa"/>
+          </w:tcPr>
+          <w:p>
+            <w:pPr>
+              <w:pStyle w:val="ListParagraph"/>
+              <w:numPr>
+                <w:ilvl w:val="0"/>
+                <w:numId w:val="47"/>
+              </w:numPr>
+              <w:spacing w:after="0" w:line="240" w:lineRule="auto"/>
+            </w:pPr>
+            <w:r>
+              <w:t xml:space="preserve">Rate </w:t>
+            </w:r>
+          </w:p>
+          <w:p>
+            <w:pPr>
+              <w:pStyle w:val="ListParagraph"/>
+              <w:numPr>
+                <w:ilvl w:val="0"/>
+                <w:numId w:val="47"/>
+              </w:numPr>
+              <w:spacing w:after="0" w:line="240" w:lineRule="auto"/>
+            </w:pPr>
+            <w:r>
+              <w:t>Input comment and name</w:t>
+            </w:r>
+          </w:p>
+          <w:p>
+            <w:pPr>
+              <w:pStyle w:val="ListParagraph"/>
+              <w:numPr>
+                <w:ilvl w:val="0"/>
+                <w:numId w:val="47"/>
+              </w:numPr>
+              <w:spacing w:after="0" w:line="240" w:lineRule="auto"/>
+            </w:pPr>
+            <w:r>
+              <w:t>Click submit button</w:t>
+            </w:r>
+          </w:p>
+        </w:tc>
+      </w:tr>
+      <w:tr>
+        <w:tc>
+          <w:tcPr>
+            <w:tcW w:w="2057" w:type="dxa"/>
+          </w:tcPr>
+          <w:p>
+            <w:r>
+              <w:t>Alternative Flows</w:t>
+            </w:r>
+          </w:p>
+        </w:tc>
+        <w:tc>
+          <w:tcPr>
+            <w:tcW w:w="7293" w:type="dxa"/>
+          </w:tcPr>
+          <w:p>
+            <w:pPr>
+              <w:spacing w:line="240" w:lineRule="auto"/>
+            </w:pPr>
+            <w:r>
+              <w:t>There is no alternative flow for this use-case.</w:t>
+            </w:r>
+          </w:p>
+        </w:tc>
+      </w:tr>
+      <w:tr>
+        <w:tc>
+          <w:tcPr>
+            <w:tcW w:w="2057" w:type="dxa"/>
+          </w:tcPr>
+          <w:p>
+            <w:r>
+              <w:t>Pre-conditions</w:t>
+            </w:r>
+          </w:p>
+        </w:tc>
+        <w:tc>
+          <w:tcPr>
+            <w:tcW w:w="7293" w:type="dxa"/>
+          </w:tcPr>
+          <w:p>
+            <w:r>
+              <w:t>User clicks review button</w:t>
+            </w:r>
+            <w:r>
+              <w:t>.</w:t>
+            </w:r>
+            <w:bookmarkStart w:id="8" w:name="_GoBack"/>
+            <w:bookmarkEnd w:id="8"/>
+          </w:p>
+        </w:tc>
+      </w:tr>
+      <w:tr>
+        <w:tc>
+          <w:tcPr>
+            <w:tcW w:w="2057" w:type="dxa"/>
+          </w:tcPr>
+          <w:p>
+            <w:r>
+              <w:t>Post-conditions</w:t>
+            </w:r>
+          </w:p>
+        </w:tc>
+        <w:tc>
+          <w:tcPr>
+            <w:tcW w:w="7293" w:type="dxa"/>
+          </w:tcPr>
+          <w:p>
+            <w:r>
+              <w:t>Successfully add review.</w:t>
+            </w:r>
+          </w:p>
+        </w:tc>
+      </w:tr>
+    </w:tbl>
+    <w:p/>
+    <w:p>
+      <w:pPr>
+        <w:pStyle w:val="Heading2"/>
+      </w:pPr>
       <w:r>
         <w:t xml:space="preserve">Use-case: </w:t>
       </w:r>
       <w:r>
         <w:t>Share</w:t>
       </w:r>
+      <w:bookmarkEnd w:id="5"/>
       <w:bookmarkEnd w:id="6"/>
-      <w:bookmarkEnd w:id="7"/>
     </w:p>
     <w:tbl>
       <w:tblPr>
@@ -2300,7 +3315,19 @@
               <w:rPr>
                 <w:rFonts w:ascii="Calibri" w:hAnsi="Calibri"/>
               </w:rPr>
-              <w:t>This use case describes how user share the model on Facebook. It is an &lt;&lt;extend&gt;&gt; of view 3D model use-case.</w:t>
+              <w:t xml:space="preserve">This use case describes how user share the model on Facebook. It is an &lt;&lt;extend&gt;&gt; of </w:t>
+            </w:r>
+            <w:r>
+              <w:rPr>
+                <w:rFonts w:ascii="Calibri" w:hAnsi="Calibri"/>
+              </w:rPr>
+              <w:t>review</w:t>
+            </w:r>
+            <w:r>
+              <w:rPr>
+                <w:rFonts w:ascii="Calibri" w:hAnsi="Calibri"/>
+              </w:rPr>
+              <w:t xml:space="preserve"> use-case.</w:t>
             </w:r>
           </w:p>
         </w:tc>
@@ -2534,10 +3561,15 @@
         <w:t xml:space="preserve">Use-case: </w:t>
       </w:r>
       <w:r>
-        <w:t>Log In with facebook</w:t>
-      </w:r>
-      <w:bookmarkEnd w:id="8"/>
+        <w:t xml:space="preserve">Log In with </w:t>
+      </w:r>
+      <w:proofErr w:type="spellStart"/>
+      <w:r>
+        <w:t>facebook</w:t>
+      </w:r>
+      <w:bookmarkEnd w:id="7"/>
       <w:bookmarkEnd w:id="9"/>
+      <w:proofErr w:type="spellEnd"/>
     </w:p>
     <w:tbl>
       <w:tblPr>
@@ -2566,8 +3598,13 @@
           </w:tcPr>
           <w:p>
             <w:r>
-              <w:t>Log In with facebook</w:t>
-            </w:r>
+              <w:t xml:space="preserve">Log In with </w:t>
+            </w:r>
+            <w:proofErr w:type="spellStart"/>
+            <w:r>
+              <w:t>facebook</w:t>
+            </w:r>
+            <w:proofErr w:type="spellEnd"/>
           </w:p>
         </w:tc>
       </w:tr>
@@ -3008,8 +4045,13 @@
               <w:t>og out</w:t>
             </w:r>
             <w:r>
-              <w:t xml:space="preserve"> facebook</w:t>
-            </w:r>
+              <w:t xml:space="preserve"> </w:t>
+            </w:r>
+            <w:proofErr w:type="spellStart"/>
+            <w:r>
+              <w:t>facebook</w:t>
+            </w:r>
+            <w:proofErr w:type="spellEnd"/>
             <w:r>
               <w:t>.</w:t>
             </w:r>
@@ -3470,17 +4512,11 @@
         </w:rPr>
         <w:t xml:space="preserve">Use-case: </w:t>
       </w:r>
-      <w:r>
-        <w:t>Read comment</w:t>
-      </w:r>
-      <w:r>
-        <w:rPr>
-          <w:lang w:val="vi-VN"/>
-        </w:rPr>
-        <w:t>:</w:t>
-      </w:r>
       <w:bookmarkEnd w:id="15"/>
       <w:bookmarkEnd w:id="16"/>
+      <w:r>
+        <w:t>View detail</w:t>
+      </w:r>
     </w:p>
     <w:tbl>
       <w:tblPr>
@@ -3520,7 +4556,7 @@
           </w:tcPr>
           <w:p>
             <w:r>
-              <w:t>Read comment</w:t>
+              <w:t>View detail</w:t>
             </w:r>
           </w:p>
         </w:tc>
@@ -3556,7 +4592,19 @@
               <w:rPr>
                 <w:rFonts w:ascii="Calibri" w:hAnsi="Calibri"/>
               </w:rPr>
-              <w:t>This use case describes how user read comment. It is an &lt;&lt;extend&gt;&gt; of view 3D model use-case.</w:t>
+              <w:t xml:space="preserve">This use case describes how user </w:t>
+            </w:r>
+            <w:r>
+              <w:rPr>
+                <w:rFonts w:ascii="Calibri" w:hAnsi="Calibri"/>
+              </w:rPr>
+              <w:t>view detailed information of a meal</w:t>
+            </w:r>
+            <w:r>
+              <w:rPr>
+                <w:rFonts w:ascii="Calibri" w:hAnsi="Calibri"/>
+              </w:rPr>
+              <w:t>. It is an &lt;&lt;extend&gt;&gt; of view 3D model use-case.</w:t>
             </w:r>
           </w:p>
         </w:tc>
@@ -3633,7 +4681,10 @@
             </w:r>
             <w:bookmarkEnd w:id="17"/>
             <w:r>
-              <w:t>. Comment activity start</w:t>
+              <w:t xml:space="preserve">. </w:t>
+            </w:r>
+            <w:r>
+              <w:t>Detail activity starts</w:t>
             </w:r>
           </w:p>
         </w:tc>
@@ -3705,7 +4756,13 @@
           </w:tcPr>
           <w:p>
             <w:r>
-              <w:t>User click comment button.</w:t>
+              <w:t xml:space="preserve">User click </w:t>
+            </w:r>
+            <w:r>
+              <w:t>detail</w:t>
+            </w:r>
+            <w:r>
+              <w:t xml:space="preserve"> button.</w:t>
             </w:r>
           </w:p>
         </w:tc>
@@ -3738,10 +4795,7 @@
           </w:tcPr>
           <w:p>
             <w:r>
-              <w:rPr>
-                <w:rFonts w:ascii="Calibri" w:hAnsi="Calibri"/>
-              </w:rPr>
-              <w:t>Comments activity start</w:t>
+              <w:t>Detail activity starts</w:t>
             </w:r>
           </w:p>
         </w:tc>
@@ -3749,19 +4803,21 @@
     </w:tbl>
     <w:p>
       <w:pPr>
-        <w:rPr>
-          <w:lang w:val="vi-VN"/>
-        </w:rPr>
+        <w:pStyle w:val="Heading2"/>
+        <w:numPr>
+          <w:ilvl w:val="0"/>
+          <w:numId w:val="0"/>
+        </w:numPr>
       </w:pPr>
     </w:p>
     <w:p>
       <w:pPr>
         <w:pStyle w:val="Heading2"/>
       </w:pPr>
-      <w:bookmarkStart w:id="18" w:name="_Toc497466484"/>
-      <w:bookmarkStart w:id="19" w:name="_Toc497555336"/>
-      <w:r>
-        <w:t>Use – case: Comment</w:t>
+      <w:bookmarkStart w:id="18" w:name="_Toc497466486"/>
+      <w:bookmarkStart w:id="19" w:name="_Toc497555338"/>
+      <w:r>
+        <w:t>Use-case: Interact with model</w:t>
       </w:r>
       <w:bookmarkEnd w:id="18"/>
       <w:bookmarkEnd w:id="19"/>
@@ -3773,13 +4829,13 @@
         <w:tblLook w:val="04A0" w:firstRow="1" w:lastRow="0" w:firstColumn="1" w:lastColumn="0" w:noHBand="0" w:noVBand="1"/>
       </w:tblPr>
       <w:tblGrid>
-        <w:gridCol w:w="2056"/>
-        <w:gridCol w:w="7294"/>
+        <w:gridCol w:w="2088"/>
+        <w:gridCol w:w="7488"/>
       </w:tblGrid>
       <w:tr>
         <w:tc>
           <w:tcPr>
-            <w:tcW w:w="2056" w:type="dxa"/>
+            <w:tcW w:w="2088" w:type="dxa"/>
           </w:tcPr>
           <w:p>
             <w:r>
@@ -3789,19 +4845,19 @@
         </w:tc>
         <w:tc>
           <w:tcPr>
-            <w:tcW w:w="7294" w:type="dxa"/>
-          </w:tcPr>
-          <w:p>
-            <w:r>
-              <w:t>Comment</w:t>
-            </w:r>
-          </w:p>
-        </w:tc>
-      </w:tr>
-      <w:tr>
-        <w:tc>
-          <w:tcPr>
-            <w:tcW w:w="2056" w:type="dxa"/>
+            <w:tcW w:w="7488" w:type="dxa"/>
+          </w:tcPr>
+          <w:p>
+            <w:r>
+              <w:t xml:space="preserve">Interact with model. </w:t>
+            </w:r>
+          </w:p>
+        </w:tc>
+      </w:tr>
+      <w:tr>
+        <w:tc>
+          <w:tcPr>
+            <w:tcW w:w="2088" w:type="dxa"/>
           </w:tcPr>
           <w:p>
             <w:r>
@@ -3811,22 +4867,25 @@
         </w:tc>
         <w:tc>
           <w:tcPr>
-            <w:tcW w:w="7294" w:type="dxa"/>
-          </w:tcPr>
-          <w:p>
+            <w:tcW w:w="7488" w:type="dxa"/>
+          </w:tcPr>
+          <w:p>
+            <w:r>
+              <w:t xml:space="preserve">This use-case describes how users interact with model. </w:t>
+            </w:r>
             <w:r>
               <w:rPr>
                 <w:rFonts w:ascii="Calibri" w:hAnsi="Calibri"/>
               </w:rPr>
-              <w:t>This use case describes how user comment on a meal. It is an &lt;&lt;extend&gt;&gt; of read comment use-case.</w:t>
-            </w:r>
-          </w:p>
-        </w:tc>
-      </w:tr>
-      <w:tr>
-        <w:tc>
-          <w:tcPr>
-            <w:tcW w:w="2056" w:type="dxa"/>
+              <w:t>It is an &lt;&lt;extend&gt;&gt; of view 3D model use-case.</w:t>
+            </w:r>
+          </w:p>
+        </w:tc>
+      </w:tr>
+      <w:tr>
+        <w:tc>
+          <w:tcPr>
+            <w:tcW w:w="2088" w:type="dxa"/>
           </w:tcPr>
           <w:p>
             <w:r>
@@ -3836,19 +4895,19 @@
         </w:tc>
         <w:tc>
           <w:tcPr>
-            <w:tcW w:w="7294" w:type="dxa"/>
-          </w:tcPr>
-          <w:p>
-            <w:r>
-              <w:t>Customer</w:t>
-            </w:r>
-          </w:p>
-        </w:tc>
-      </w:tr>
-      <w:tr>
-        <w:tc>
-          <w:tcPr>
-            <w:tcW w:w="2056" w:type="dxa"/>
+            <w:tcW w:w="7488" w:type="dxa"/>
+          </w:tcPr>
+          <w:p>
+            <w:r>
+              <w:t>Customers</w:t>
+            </w:r>
+          </w:p>
+        </w:tc>
+      </w:tr>
+      <w:tr>
+        <w:tc>
+          <w:tcPr>
+            <w:tcW w:w="2088" w:type="dxa"/>
           </w:tcPr>
           <w:p>
             <w:r>
@@ -3858,53 +4917,43 @@
         </w:tc>
         <w:tc>
           <w:tcPr>
-            <w:tcW w:w="7294" w:type="dxa"/>
+            <w:tcW w:w="7488" w:type="dxa"/>
           </w:tcPr>
           <w:p>
             <w:pPr>
               <w:pStyle w:val="ListParagraph"/>
               <w:numPr>
                 <w:ilvl w:val="0"/>
-                <w:numId w:val="39"/>
+                <w:numId w:val="38"/>
               </w:numPr>
+              <w:spacing w:after="0" w:line="240" w:lineRule="auto"/>
+            </w:pPr>
+            <w:r>
+              <w:t>User use fingers to turn model around, zoom in/out.</w:t>
+            </w:r>
+          </w:p>
+        </w:tc>
+      </w:tr>
+      <w:tr>
+        <w:tc>
+          <w:tcPr>
+            <w:tcW w:w="2088" w:type="dxa"/>
+          </w:tcPr>
+          <w:p>
+            <w:r>
+              <w:t>Alternative Flows</w:t>
+            </w:r>
+          </w:p>
+        </w:tc>
+        <w:tc>
+          <w:tcPr>
+            <w:tcW w:w="7488" w:type="dxa"/>
+          </w:tcPr>
+          <w:p>
+            <w:pPr>
               <w:spacing w:line="240" w:lineRule="auto"/>
             </w:pPr>
             <w:r>
-              <w:t>Give comment button appear in comment activity.</w:t>
-            </w:r>
-          </w:p>
-          <w:p>
-            <w:pPr>
-              <w:pStyle w:val="ListParagraph"/>
-              <w:numPr>
-                <w:ilvl w:val="0"/>
-                <w:numId w:val="39"/>
-              </w:numPr>
-              <w:spacing w:line="240" w:lineRule="auto"/>
-            </w:pPr>
-            <w:r>
-              <w:t>User clicks Give comment button</w:t>
-            </w:r>
-          </w:p>
-        </w:tc>
-      </w:tr>
-      <w:tr>
-        <w:tc>
-          <w:tcPr>
-            <w:tcW w:w="2056" w:type="dxa"/>
-          </w:tcPr>
-          <w:p>
-            <w:r>
-              <w:t>Alternative Flows</w:t>
-            </w:r>
-          </w:p>
-        </w:tc>
-        <w:tc>
-          <w:tcPr>
-            <w:tcW w:w="7294" w:type="dxa"/>
-          </w:tcPr>
-          <w:p>
-            <w:r>
               <w:t>There is no alternative flow for this use-case.</w:t>
             </w:r>
           </w:p>
@@ -3913,7 +4962,7 @@
       <w:tr>
         <w:tc>
           <w:tcPr>
-            <w:tcW w:w="2056" w:type="dxa"/>
+            <w:tcW w:w="2088" w:type="dxa"/>
           </w:tcPr>
           <w:p>
             <w:r>
@@ -3923,19 +4972,19 @@
         </w:tc>
         <w:tc>
           <w:tcPr>
-            <w:tcW w:w="7294" w:type="dxa"/>
-          </w:tcPr>
-          <w:p>
-            <w:r>
-              <w:t>User click give comment button</w:t>
-            </w:r>
-          </w:p>
-        </w:tc>
-      </w:tr>
-      <w:tr>
-        <w:tc>
-          <w:tcPr>
-            <w:tcW w:w="2056" w:type="dxa"/>
+            <w:tcW w:w="7488" w:type="dxa"/>
+          </w:tcPr>
+          <w:p>
+            <w:r>
+              <w:t>Successfully display model</w:t>
+            </w:r>
+          </w:p>
+        </w:tc>
+      </w:tr>
+      <w:tr>
+        <w:tc>
+          <w:tcPr>
+            <w:tcW w:w="2088" w:type="dxa"/>
           </w:tcPr>
           <w:p>
             <w:r>
@@ -3945,11 +4994,11 @@
         </w:tc>
         <w:tc>
           <w:tcPr>
-            <w:tcW w:w="7294" w:type="dxa"/>
-          </w:tcPr>
-          <w:p>
-            <w:r>
-              <w:t>The user successfully post comment</w:t>
+            <w:tcW w:w="7488" w:type="dxa"/>
+          </w:tcPr>
+          <w:p>
+            <w:r>
+              <w:t>Model after interacting.</w:t>
             </w:r>
           </w:p>
         </w:tc>
@@ -3958,22 +5007,12 @@
     <w:p/>
     <w:p>
       <w:pPr>
-        <w:rPr>
-          <w:lang w:val="vi-VN"/>
-        </w:rPr>
-      </w:pPr>
-    </w:p>
-    <w:p>
-      <w:pPr>
         <w:pStyle w:val="Heading2"/>
-        <w:rPr>
-          <w:lang w:val="vi-VN"/>
-        </w:rPr>
-      </w:pPr>
-      <w:bookmarkStart w:id="20" w:name="_Toc497466485"/>
-      <w:bookmarkStart w:id="21" w:name="_Toc497555337"/>
-      <w:r>
-        <w:t>Use-case: Rate</w:t>
+      </w:pPr>
+      <w:bookmarkStart w:id="20" w:name="_Toc497466487"/>
+      <w:bookmarkStart w:id="21" w:name="_Toc497555339"/>
+      <w:r>
+        <w:t>Use-case: Customize model</w:t>
       </w:r>
       <w:bookmarkEnd w:id="20"/>
       <w:bookmarkEnd w:id="21"/>
@@ -3985,13 +5024,13 @@
         <w:tblLook w:val="04A0" w:firstRow="1" w:lastRow="0" w:firstColumn="1" w:lastColumn="0" w:noHBand="0" w:noVBand="1"/>
       </w:tblPr>
       <w:tblGrid>
-        <w:gridCol w:w="2058"/>
-        <w:gridCol w:w="7292"/>
+        <w:gridCol w:w="2088"/>
+        <w:gridCol w:w="7488"/>
       </w:tblGrid>
       <w:tr>
         <w:tc>
           <w:tcPr>
-            <w:tcW w:w="2058" w:type="dxa"/>
+            <w:tcW w:w="2088" w:type="dxa"/>
           </w:tcPr>
           <w:p>
             <w:r>
@@ -4001,19 +5040,19 @@
         </w:tc>
         <w:tc>
           <w:tcPr>
-            <w:tcW w:w="7292" w:type="dxa"/>
-          </w:tcPr>
-          <w:p>
-            <w:r>
-              <w:t>Rate</w:t>
-            </w:r>
-          </w:p>
-        </w:tc>
-      </w:tr>
-      <w:tr>
-        <w:tc>
-          <w:tcPr>
-            <w:tcW w:w="2058" w:type="dxa"/>
+            <w:tcW w:w="7488" w:type="dxa"/>
+          </w:tcPr>
+          <w:p>
+            <w:r>
+              <w:t xml:space="preserve">Customize model. </w:t>
+            </w:r>
+          </w:p>
+        </w:tc>
+      </w:tr>
+      <w:tr>
+        <w:tc>
+          <w:tcPr>
+            <w:tcW w:w="2088" w:type="dxa"/>
           </w:tcPr>
           <w:p>
             <w:r>
@@ -4023,25 +5062,25 @@
         </w:tc>
         <w:tc>
           <w:tcPr>
-            <w:tcW w:w="7292" w:type="dxa"/>
-          </w:tcPr>
-          <w:p>
-            <w:r>
-              <w:t>This use-case describes how use rate a meal.</w:t>
+            <w:tcW w:w="7488" w:type="dxa"/>
+          </w:tcPr>
+          <w:p>
+            <w:r>
+              <w:t xml:space="preserve">This use-case describes how users customize model. </w:t>
             </w:r>
             <w:r>
               <w:rPr>
                 <w:rFonts w:ascii="Calibri" w:hAnsi="Calibri"/>
               </w:rPr>
-              <w:t xml:space="preserve"> It is an &lt;&lt;extend&gt;&gt; of view 3D model use-case.</w:t>
-            </w:r>
-          </w:p>
-        </w:tc>
-      </w:tr>
-      <w:tr>
-        <w:tc>
-          <w:tcPr>
-            <w:tcW w:w="2058" w:type="dxa"/>
+              <w:t>It is an &lt;&lt;extend&gt;&gt; of view 3D model use-case.</w:t>
+            </w:r>
+          </w:p>
+        </w:tc>
+      </w:tr>
+      <w:tr>
+        <w:tc>
+          <w:tcPr>
+            <w:tcW w:w="2088" w:type="dxa"/>
           </w:tcPr>
           <w:p>
             <w:r>
@@ -4051,14 +5090,9 @@
         </w:tc>
         <w:tc>
           <w:tcPr>
-            <w:tcW w:w="7292" w:type="dxa"/>
-          </w:tcPr>
-          <w:p>
-            <w:pPr>
-              <w:tabs>
-                <w:tab w:val="left" w:pos="2400"/>
-              </w:tabs>
-            </w:pPr>
+            <w:tcW w:w="7488" w:type="dxa"/>
+          </w:tcPr>
+          <w:p>
             <w:r>
               <w:t>Customers</w:t>
             </w:r>
@@ -4068,7 +5102,7 @@
       <w:tr>
         <w:tc>
           <w:tcPr>
-            <w:tcW w:w="2058" w:type="dxa"/>
+            <w:tcW w:w="2088" w:type="dxa"/>
           </w:tcPr>
           <w:p>
             <w:r>
@@ -4078,19 +5112,19 @@
         </w:tc>
         <w:tc>
           <w:tcPr>
-            <w:tcW w:w="7292" w:type="dxa"/>
+            <w:tcW w:w="7488" w:type="dxa"/>
           </w:tcPr>
           <w:p>
             <w:pPr>
               <w:pStyle w:val="ListParagraph"/>
               <w:numPr>
                 <w:ilvl w:val="0"/>
-                <w:numId w:val="37"/>
+                <w:numId w:val="40"/>
               </w:numPr>
               <w:spacing w:after="0" w:line="240" w:lineRule="auto"/>
             </w:pPr>
             <w:r>
-              <w:t>Rate popup appears</w:t>
+              <w:t>Customize popup appears.</w:t>
             </w:r>
           </w:p>
           <w:p>
@@ -4098,20 +5132,20 @@
               <w:pStyle w:val="ListParagraph"/>
               <w:numPr>
                 <w:ilvl w:val="0"/>
-                <w:numId w:val="37"/>
+                <w:numId w:val="40"/>
               </w:numPr>
               <w:spacing w:after="0" w:line="240" w:lineRule="auto"/>
             </w:pPr>
             <w:r>
-              <w:t>User click star corresponding to the rating.</w:t>
-            </w:r>
-          </w:p>
-        </w:tc>
-      </w:tr>
-      <w:tr>
-        <w:tc>
-          <w:tcPr>
-            <w:tcW w:w="2058" w:type="dxa"/>
+              <w:t>User chooses customized version.</w:t>
+            </w:r>
+          </w:p>
+        </w:tc>
+      </w:tr>
+      <w:tr>
+        <w:tc>
+          <w:tcPr>
+            <w:tcW w:w="2088" w:type="dxa"/>
           </w:tcPr>
           <w:p>
             <w:r>
@@ -4121,7 +5155,7 @@
         </w:tc>
         <w:tc>
           <w:tcPr>
-            <w:tcW w:w="7292" w:type="dxa"/>
+            <w:tcW w:w="7488" w:type="dxa"/>
           </w:tcPr>
           <w:p>
             <w:pPr>
@@ -4136,7 +5170,7 @@
       <w:tr>
         <w:tc>
           <w:tcPr>
-            <w:tcW w:w="2058" w:type="dxa"/>
+            <w:tcW w:w="2088" w:type="dxa"/>
           </w:tcPr>
           <w:p>
             <w:r>
@@ -4146,22 +5180,22 @@
         </w:tc>
         <w:tc>
           <w:tcPr>
-            <w:tcW w:w="7292" w:type="dxa"/>
+            <w:tcW w:w="7488" w:type="dxa"/>
           </w:tcPr>
           <w:p>
             <w:pPr>
               <w:spacing w:line="240" w:lineRule="auto"/>
             </w:pPr>
             <w:r>
-              <w:t>User clicks the rating displayed above 3D model.</w:t>
-            </w:r>
-          </w:p>
-        </w:tc>
-      </w:tr>
-      <w:tr>
-        <w:tc>
-          <w:tcPr>
-            <w:tcW w:w="2058" w:type="dxa"/>
+              <w:t>User clicks Customize button.</w:t>
+            </w:r>
+          </w:p>
+        </w:tc>
+      </w:tr>
+      <w:tr>
+        <w:tc>
+          <w:tcPr>
+            <w:tcW w:w="2088" w:type="dxa"/>
           </w:tcPr>
           <w:p>
             <w:r>
@@ -4171,34 +5205,25 @@
         </w:tc>
         <w:tc>
           <w:tcPr>
-            <w:tcW w:w="7292" w:type="dxa"/>
-          </w:tcPr>
-          <w:p>
-            <w:r>
-              <w:t>Successfully rate</w:t>
+            <w:tcW w:w="7488" w:type="dxa"/>
+          </w:tcPr>
+          <w:p>
+            <w:r>
+              <w:t>Customized model is displayed</w:t>
             </w:r>
           </w:p>
         </w:tc>
       </w:tr>
     </w:tbl>
+    <w:p/>
     <w:p>
       <w:pPr>
         <w:pStyle w:val="Heading2"/>
-        <w:numPr>
-          <w:ilvl w:val="0"/>
-          <w:numId w:val="0"/>
-        </w:numPr>
-        <w:ind w:left="720" w:hanging="720"/>
-      </w:pPr>
-    </w:p>
-    <w:p>
-      <w:pPr>
-        <w:pStyle w:val="Heading2"/>
-      </w:pPr>
-      <w:bookmarkStart w:id="22" w:name="_Toc497466486"/>
-      <w:bookmarkStart w:id="23" w:name="_Toc497555338"/>
-      <w:r>
-        <w:t>Use-case: Interact with model</w:t>
+      </w:pPr>
+      <w:bookmarkStart w:id="22" w:name="_Toc497466488"/>
+      <w:bookmarkStart w:id="23" w:name="_Toc497555340"/>
+      <w:r>
+        <w:t>Use-case: Order</w:t>
       </w:r>
       <w:bookmarkEnd w:id="22"/>
       <w:bookmarkEnd w:id="23"/>
@@ -4230,7 +5255,7 @@
           </w:tcPr>
           <w:p>
             <w:r>
-              <w:t xml:space="preserve">Interact with model. </w:t>
+              <w:t>Order</w:t>
             </w:r>
           </w:p>
         </w:tc>
@@ -4252,7 +5277,7 @@
           </w:tcPr>
           <w:p>
             <w:r>
-              <w:t xml:space="preserve">This use-case describes how users interact with model. </w:t>
+              <w:t xml:space="preserve">This use-case describes how users order meal. </w:t>
             </w:r>
             <w:r>
               <w:rPr>
@@ -4305,12 +5330,51 @@
               <w:pStyle w:val="ListParagraph"/>
               <w:numPr>
                 <w:ilvl w:val="0"/>
-                <w:numId w:val="38"/>
+                <w:numId w:val="41"/>
               </w:numPr>
               <w:spacing w:after="0" w:line="240" w:lineRule="auto"/>
             </w:pPr>
             <w:r>
-              <w:t>User use fingers to turn model around, zoom in/out.</w:t>
+              <w:t>Confirm popup appears</w:t>
+            </w:r>
+          </w:p>
+          <w:p>
+            <w:pPr>
+              <w:pStyle w:val="ListParagraph"/>
+              <w:numPr>
+                <w:ilvl w:val="0"/>
+                <w:numId w:val="41"/>
+              </w:numPr>
+              <w:spacing w:after="0" w:line="240" w:lineRule="auto"/>
+            </w:pPr>
+            <w:r>
+              <w:t>Click confirm.</w:t>
+            </w:r>
+          </w:p>
+          <w:p>
+            <w:pPr>
+              <w:pStyle w:val="ListParagraph"/>
+              <w:numPr>
+                <w:ilvl w:val="0"/>
+                <w:numId w:val="41"/>
+              </w:numPr>
+              <w:spacing w:after="0" w:line="240" w:lineRule="auto"/>
+            </w:pPr>
+            <w:r>
+              <w:t>Ordered meals button appear at the top right</w:t>
+            </w:r>
+          </w:p>
+          <w:p>
+            <w:pPr>
+              <w:pStyle w:val="ListParagraph"/>
+              <w:numPr>
+                <w:ilvl w:val="0"/>
+                <w:numId w:val="41"/>
+              </w:numPr>
+              <w:spacing w:after="0" w:line="240" w:lineRule="auto"/>
+            </w:pPr>
+            <w:r>
+              <w:t>Meal appeared in ordered list</w:t>
             </w:r>
           </w:p>
         </w:tc>
@@ -4357,8 +5421,11 @@
             <w:tcW w:w="7488" w:type="dxa"/>
           </w:tcPr>
           <w:p>
-            <w:r>
-              <w:t>Successfully display model</w:t>
+            <w:pPr>
+              <w:spacing w:line="240" w:lineRule="auto"/>
+            </w:pPr>
+            <w:r>
+              <w:t>Click order button</w:t>
             </w:r>
           </w:p>
         </w:tc>
@@ -4380,21 +5447,22 @@
           </w:tcPr>
           <w:p>
             <w:r>
-              <w:t>Model after interacting.</w:t>
+              <w:t>Order successfully</w:t>
             </w:r>
           </w:p>
         </w:tc>
       </w:tr>
     </w:tbl>
     <w:p/>
+    <w:p/>
     <w:p>
       <w:pPr>
         <w:pStyle w:val="Heading2"/>
       </w:pPr>
-      <w:bookmarkStart w:id="24" w:name="_Toc497466487"/>
-      <w:bookmarkStart w:id="25" w:name="_Toc497555339"/>
-      <w:r>
-        <w:t>Use-case: Customize model</w:t>
+      <w:bookmarkStart w:id="24" w:name="_Toc497466490"/>
+      <w:bookmarkStart w:id="25" w:name="_Toc497555342"/>
+      <w:r>
+        <w:t>Use-case: Handle orders</w:t>
       </w:r>
       <w:bookmarkEnd w:id="24"/>
       <w:bookmarkEnd w:id="25"/>
@@ -4426,7 +5494,7 @@
           </w:tcPr>
           <w:p>
             <w:r>
-              <w:t xml:space="preserve">Customize model. </w:t>
+              <w:t>Handle orders</w:t>
             </w:r>
           </w:p>
         </w:tc>
@@ -4448,13 +5516,7 @@
           </w:tcPr>
           <w:p>
             <w:r>
-              <w:t xml:space="preserve">This use-case describes how users customize model. </w:t>
-            </w:r>
-            <w:r>
-              <w:rPr>
-                <w:rFonts w:ascii="Calibri" w:hAnsi="Calibri"/>
-              </w:rPr>
-              <w:t>It is an &lt;&lt;extend&gt;&gt; of view 3D model use-case.</w:t>
+              <w:t xml:space="preserve">This use-case describes how users handle ordered meal. </w:t>
             </w:r>
           </w:p>
         </w:tc>
@@ -4476,7 +5538,7 @@
           </w:tcPr>
           <w:p>
             <w:r>
-              <w:t>Customers</w:t>
+              <w:t>Chef</w:t>
             </w:r>
           </w:p>
         </w:tc>
@@ -4501,12 +5563,12 @@
               <w:pStyle w:val="ListParagraph"/>
               <w:numPr>
                 <w:ilvl w:val="0"/>
-                <w:numId w:val="40"/>
+                <w:numId w:val="43"/>
               </w:numPr>
               <w:spacing w:after="0" w:line="240" w:lineRule="auto"/>
             </w:pPr>
             <w:r>
-              <w:t>Customize popup appears.</w:t>
+              <w:t>View order use case</w:t>
             </w:r>
           </w:p>
           <w:p>
@@ -4514,12 +5576,12 @@
               <w:pStyle w:val="ListParagraph"/>
               <w:numPr>
                 <w:ilvl w:val="0"/>
-                <w:numId w:val="40"/>
+                <w:numId w:val="43"/>
               </w:numPr>
               <w:spacing w:after="0" w:line="240" w:lineRule="auto"/>
             </w:pPr>
             <w:r>
-              <w:t>User chooses customized version.</w:t>
+              <w:t>Finish order use case</w:t>
             </w:r>
           </w:p>
         </w:tc>
@@ -4569,7 +5631,13 @@
               <w:spacing w:line="240" w:lineRule="auto"/>
             </w:pPr>
             <w:r>
-              <w:t>User clicks Customize button.</w:t>
+              <w:t xml:space="preserve">User </w:t>
+            </w:r>
+            <w:r>
+              <w:t>uses device for chef</w:t>
+            </w:r>
+            <w:r>
+              <w:t>.</w:t>
             </w:r>
           </w:p>
         </w:tc>
@@ -4591,21 +5659,22 @@
           </w:tcPr>
           <w:p>
             <w:r>
-              <w:t>Customized model is displayed</w:t>
+              <w:t>Ordered Meal is check finished.</w:t>
             </w:r>
           </w:p>
         </w:tc>
       </w:tr>
     </w:tbl>
     <w:p/>
+    <w:p/>
     <w:p>
       <w:pPr>
         <w:pStyle w:val="Heading2"/>
       </w:pPr>
-      <w:bookmarkStart w:id="26" w:name="_Toc497466488"/>
-      <w:bookmarkStart w:id="27" w:name="_Toc497555340"/>
-      <w:r>
-        <w:t>Use-case: Order</w:t>
+      <w:bookmarkStart w:id="26" w:name="_Toc497466491"/>
+      <w:bookmarkStart w:id="27" w:name="_Toc497555343"/>
+      <w:r>
+        <w:t>Use-case: View orders</w:t>
       </w:r>
       <w:bookmarkEnd w:id="26"/>
       <w:bookmarkEnd w:id="27"/>
@@ -4637,7 +5706,7 @@
           </w:tcPr>
           <w:p>
             <w:r>
-              <w:t>Order</w:t>
+              <w:t>View orders</w:t>
             </w:r>
           </w:p>
         </w:tc>
@@ -4659,13 +5728,13 @@
           </w:tcPr>
           <w:p>
             <w:r>
-              <w:t xml:space="preserve">This use-case describes how users order meal. </w:t>
+              <w:t xml:space="preserve">This use-case describes how users view ordered meal. </w:t>
             </w:r>
             <w:r>
               <w:rPr>
                 <w:rFonts w:ascii="Calibri" w:hAnsi="Calibri"/>
               </w:rPr>
-              <w:t>It is an &lt;&lt;extend&gt;&gt; of view 3D model use-case.</w:t>
+              <w:t>It is an &lt;&lt;include&gt;&gt; of use-case Handle orders and Serve orders.</w:t>
             </w:r>
           </w:p>
         </w:tc>
@@ -4687,7 +5756,7 @@
           </w:tcPr>
           <w:p>
             <w:r>
-              <w:t>Customers</w:t>
+              <w:t>Chef, waiter</w:t>
             </w:r>
           </w:p>
         </w:tc>
@@ -4712,51 +5781,12 @@
               <w:pStyle w:val="ListParagraph"/>
               <w:numPr>
                 <w:ilvl w:val="0"/>
-                <w:numId w:val="41"/>
+                <w:numId w:val="44"/>
               </w:numPr>
               <w:spacing w:after="0" w:line="240" w:lineRule="auto"/>
             </w:pPr>
             <w:r>
-              <w:t>Confirm popup appears</w:t>
-            </w:r>
-          </w:p>
-          <w:p>
-            <w:pPr>
-              <w:pStyle w:val="ListParagraph"/>
-              <w:numPr>
-                <w:ilvl w:val="0"/>
-                <w:numId w:val="41"/>
-              </w:numPr>
-              <w:spacing w:after="0" w:line="240" w:lineRule="auto"/>
-            </w:pPr>
-            <w:r>
-              <w:t>Click confirm.</w:t>
-            </w:r>
-          </w:p>
-          <w:p>
-            <w:pPr>
-              <w:pStyle w:val="ListParagraph"/>
-              <w:numPr>
-                <w:ilvl w:val="0"/>
-                <w:numId w:val="41"/>
-              </w:numPr>
-              <w:spacing w:after="0" w:line="240" w:lineRule="auto"/>
-            </w:pPr>
-            <w:r>
-              <w:t>Ordered meals button appear at the top right</w:t>
-            </w:r>
-          </w:p>
-          <w:p>
-            <w:pPr>
-              <w:pStyle w:val="ListParagraph"/>
-              <w:numPr>
-                <w:ilvl w:val="0"/>
-                <w:numId w:val="41"/>
-              </w:numPr>
-              <w:spacing w:after="0" w:line="240" w:lineRule="auto"/>
-            </w:pPr>
-            <w:r>
-              <w:t>Meal appeared in ordered list</w:t>
+              <w:t>List of ordered meals appears</w:t>
             </w:r>
           </w:p>
         </w:tc>
@@ -4806,7 +5836,7 @@
               <w:spacing w:line="240" w:lineRule="auto"/>
             </w:pPr>
             <w:r>
-              <w:t>Click order button</w:t>
+              <w:t>User uses device for chef or waiter</w:t>
             </w:r>
           </w:p>
         </w:tc>
@@ -4828,21 +5858,22 @@
           </w:tcPr>
           <w:p>
             <w:r>
-              <w:t>Order successfully</w:t>
+              <w:t>View ordered meals list.</w:t>
             </w:r>
           </w:p>
         </w:tc>
       </w:tr>
     </w:tbl>
     <w:p/>
+    <w:p/>
     <w:p>
       <w:pPr>
         <w:pStyle w:val="Heading2"/>
       </w:pPr>
-      <w:bookmarkStart w:id="28" w:name="_Toc497466489"/>
-      <w:bookmarkStart w:id="29" w:name="_Toc497555341"/>
-      <w:r>
-        <w:t>Use-case: View ordered meals</w:t>
+      <w:bookmarkStart w:id="28" w:name="_Toc497466492"/>
+      <w:bookmarkStart w:id="29" w:name="_Toc497555344"/>
+      <w:r>
+        <w:t>Use-case: Finish order</w:t>
       </w:r>
       <w:bookmarkEnd w:id="28"/>
       <w:bookmarkEnd w:id="29"/>
@@ -4874,7 +5905,7 @@
           </w:tcPr>
           <w:p>
             <w:r>
-              <w:t>View ordered meals</w:t>
+              <w:t>View orders</w:t>
             </w:r>
           </w:p>
         </w:tc>
@@ -4902,7 +5933,7 @@
               <w:rPr>
                 <w:rFonts w:ascii="Calibri" w:hAnsi="Calibri"/>
               </w:rPr>
-              <w:t>It is an &lt;&lt;extend&gt;&gt; of use-case Order.</w:t>
+              <w:t>It is an &lt;&lt;include&gt;&gt; of use-case Handle orders.</w:t>
             </w:r>
           </w:p>
         </w:tc>
@@ -4924,7 +5955,7 @@
           </w:tcPr>
           <w:p>
             <w:r>
-              <w:t>Customers</w:t>
+              <w:t>Chef</w:t>
             </w:r>
           </w:p>
         </w:tc>
@@ -4949,12 +5980,12 @@
               <w:pStyle w:val="ListParagraph"/>
               <w:numPr>
                 <w:ilvl w:val="0"/>
-                <w:numId w:val="42"/>
+                <w:numId w:val="45"/>
               </w:numPr>
               <w:spacing w:after="0" w:line="240" w:lineRule="auto"/>
             </w:pPr>
             <w:r>
-              <w:t>Ordered meals list appear</w:t>
+              <w:t>Check finished checkbox beside a finished meal</w:t>
             </w:r>
           </w:p>
         </w:tc>
@@ -5004,7 +6035,7 @@
               <w:spacing w:line="240" w:lineRule="auto"/>
             </w:pPr>
             <w:r>
-              <w:t>Click ordered meals button</w:t>
+              <w:t>Finished a meal</w:t>
             </w:r>
           </w:p>
         </w:tc>
@@ -5026,7 +6057,7 @@
           </w:tcPr>
           <w:p>
             <w:r>
-              <w:t>Ordered meal list is displayed.</w:t>
+              <w:t>Meal is marked finish in ordered meals list.</w:t>
             </w:r>
           </w:p>
         </w:tc>
@@ -5037,10 +6068,10 @@
       <w:pPr>
         <w:pStyle w:val="Heading2"/>
       </w:pPr>
-      <w:bookmarkStart w:id="30" w:name="_Toc497466490"/>
-      <w:bookmarkStart w:id="31" w:name="_Toc497555342"/>
-      <w:r>
-        <w:t>Use-case: Handle orders</w:t>
+      <w:bookmarkStart w:id="30" w:name="_Toc497466493"/>
+      <w:bookmarkStart w:id="31" w:name="_Toc497555345"/>
+      <w:r>
+        <w:t>Use-case: Serve orders</w:t>
       </w:r>
       <w:bookmarkEnd w:id="30"/>
       <w:bookmarkEnd w:id="31"/>
@@ -5072,7 +6103,7 @@
           </w:tcPr>
           <w:p>
             <w:r>
-              <w:t>Handle orders</w:t>
+              <w:t>Serve orders</w:t>
             </w:r>
           </w:p>
         </w:tc>
@@ -5094,7 +6125,7 @@
           </w:tcPr>
           <w:p>
             <w:r>
-              <w:t xml:space="preserve">This use-case describes how users handle ordered meal. </w:t>
+              <w:t>This use-case describes how waiter serves ordered meal.</w:t>
             </w:r>
           </w:p>
         </w:tc>
@@ -5116,7 +6147,7 @@
           </w:tcPr>
           <w:p>
             <w:r>
-              <w:t>Chef</w:t>
+              <w:t xml:space="preserve">Waiter </w:t>
             </w:r>
           </w:p>
         </w:tc>
@@ -5141,7 +6172,7 @@
               <w:pStyle w:val="ListParagraph"/>
               <w:numPr>
                 <w:ilvl w:val="0"/>
-                <w:numId w:val="43"/>
+                <w:numId w:val="46"/>
               </w:numPr>
               <w:spacing w:after="0" w:line="240" w:lineRule="auto"/>
             </w:pPr>
@@ -5154,13 +6185,12 @@
               <w:pStyle w:val="ListParagraph"/>
               <w:numPr>
                 <w:ilvl w:val="0"/>
-                <w:numId w:val="43"/>
+                <w:numId w:val="46"/>
               </w:numPr>
               <w:spacing w:after="0" w:line="240" w:lineRule="auto"/>
             </w:pPr>
             <w:r>
-              <w:lastRenderedPageBreak/>
-              <w:t>Finish order use case</w:t>
+              <w:t>Check paid use case</w:t>
             </w:r>
           </w:p>
         </w:tc>
@@ -5172,7 +6202,6 @@
           </w:tcPr>
           <w:p>
             <w:r>
-              <w:lastRenderedPageBreak/>
               <w:t>Alternative Flows</w:t>
             </w:r>
           </w:p>
@@ -5198,6 +6227,7 @@
           </w:tcPr>
           <w:p>
             <w:r>
+              <w:lastRenderedPageBreak/>
               <w:t>Pre-conditions</w:t>
             </w:r>
           </w:p>
@@ -5211,13 +6241,7 @@
               <w:spacing w:line="240" w:lineRule="auto"/>
             </w:pPr>
             <w:r>
-              <w:t xml:space="preserve">User </w:t>
-            </w:r>
-            <w:r>
-              <w:t>uses device for chef</w:t>
-            </w:r>
-            <w:r>
-              <w:t>.</w:t>
+              <w:t>User uses device for waiter.</w:t>
             </w:r>
           </w:p>
         </w:tc>
@@ -5239,22 +6263,21 @@
           </w:tcPr>
           <w:p>
             <w:r>
-              <w:t>Ordered Meal is check finished.</w:t>
+              <w:t xml:space="preserve">Ordered meal is </w:t>
             </w:r>
           </w:p>
         </w:tc>
       </w:tr>
     </w:tbl>
     <w:p/>
-    <w:p/>
     <w:p>
       <w:pPr>
         <w:pStyle w:val="Heading2"/>
       </w:pPr>
-      <w:bookmarkStart w:id="32" w:name="_Toc497466491"/>
-      <w:bookmarkStart w:id="33" w:name="_Toc497555343"/>
-      <w:r>
-        <w:t>Use-case: View orders</w:t>
+      <w:bookmarkStart w:id="32" w:name="_Toc497466494"/>
+      <w:bookmarkStart w:id="33" w:name="_Toc497555346"/>
+      <w:r>
+        <w:t>Use-case: Check paid</w:t>
       </w:r>
       <w:bookmarkEnd w:id="32"/>
       <w:bookmarkEnd w:id="33"/>
@@ -5286,608 +6309,6 @@
           </w:tcPr>
           <w:p>
             <w:r>
-              <w:t>View orders</w:t>
-            </w:r>
-          </w:p>
-        </w:tc>
-      </w:tr>
-      <w:tr>
-        <w:tc>
-          <w:tcPr>
-            <w:tcW w:w="2088" w:type="dxa"/>
-          </w:tcPr>
-          <w:p>
-            <w:r>
-              <w:t>Brief description</w:t>
-            </w:r>
-          </w:p>
-        </w:tc>
-        <w:tc>
-          <w:tcPr>
-            <w:tcW w:w="7488" w:type="dxa"/>
-          </w:tcPr>
-          <w:p>
-            <w:r>
-              <w:t xml:space="preserve">This use-case describes how users view ordered meal. </w:t>
-            </w:r>
-            <w:r>
-              <w:rPr>
-                <w:rFonts w:ascii="Calibri" w:hAnsi="Calibri"/>
-              </w:rPr>
-              <w:t>It is an &lt;&lt;include&gt;&gt; of use-case Handle orders and Serve orders.</w:t>
-            </w:r>
-          </w:p>
-        </w:tc>
-      </w:tr>
-      <w:tr>
-        <w:tc>
-          <w:tcPr>
-            <w:tcW w:w="2088" w:type="dxa"/>
-          </w:tcPr>
-          <w:p>
-            <w:r>
-              <w:t>Actors</w:t>
-            </w:r>
-          </w:p>
-        </w:tc>
-        <w:tc>
-          <w:tcPr>
-            <w:tcW w:w="7488" w:type="dxa"/>
-          </w:tcPr>
-          <w:p>
-            <w:r>
-              <w:t>Chef, waiter</w:t>
-            </w:r>
-          </w:p>
-        </w:tc>
-      </w:tr>
-      <w:tr>
-        <w:tc>
-          <w:tcPr>
-            <w:tcW w:w="2088" w:type="dxa"/>
-          </w:tcPr>
-          <w:p>
-            <w:r>
-              <w:t>Basic Flow</w:t>
-            </w:r>
-          </w:p>
-        </w:tc>
-        <w:tc>
-          <w:tcPr>
-            <w:tcW w:w="7488" w:type="dxa"/>
-          </w:tcPr>
-          <w:p>
-            <w:pPr>
-              <w:pStyle w:val="ListParagraph"/>
-              <w:numPr>
-                <w:ilvl w:val="0"/>
-                <w:numId w:val="44"/>
-              </w:numPr>
-              <w:spacing w:after="0" w:line="240" w:lineRule="auto"/>
-            </w:pPr>
-            <w:r>
-              <w:t>List of ordered meals appears</w:t>
-            </w:r>
-          </w:p>
-        </w:tc>
-      </w:tr>
-      <w:tr>
-        <w:tc>
-          <w:tcPr>
-            <w:tcW w:w="2088" w:type="dxa"/>
-          </w:tcPr>
-          <w:p>
-            <w:r>
-              <w:t>Alternative Flows</w:t>
-            </w:r>
-          </w:p>
-        </w:tc>
-        <w:tc>
-          <w:tcPr>
-            <w:tcW w:w="7488" w:type="dxa"/>
-          </w:tcPr>
-          <w:p>
-            <w:pPr>
-              <w:spacing w:line="240" w:lineRule="auto"/>
-            </w:pPr>
-            <w:r>
-              <w:t>There is no alternative flow for this use-case.</w:t>
-            </w:r>
-          </w:p>
-        </w:tc>
-      </w:tr>
-      <w:tr>
-        <w:tc>
-          <w:tcPr>
-            <w:tcW w:w="2088" w:type="dxa"/>
-          </w:tcPr>
-          <w:p>
-            <w:r>
-              <w:t>Pre-conditions</w:t>
-            </w:r>
-          </w:p>
-        </w:tc>
-        <w:tc>
-          <w:tcPr>
-            <w:tcW w:w="7488" w:type="dxa"/>
-          </w:tcPr>
-          <w:p>
-            <w:pPr>
-              <w:spacing w:line="240" w:lineRule="auto"/>
-            </w:pPr>
-            <w:r>
-              <w:t>User uses device for chef or waiter</w:t>
-            </w:r>
-          </w:p>
-        </w:tc>
-      </w:tr>
-      <w:tr>
-        <w:tc>
-          <w:tcPr>
-            <w:tcW w:w="2088" w:type="dxa"/>
-          </w:tcPr>
-          <w:p>
-            <w:r>
-              <w:t>Post-conditions</w:t>
-            </w:r>
-          </w:p>
-        </w:tc>
-        <w:tc>
-          <w:tcPr>
-            <w:tcW w:w="7488" w:type="dxa"/>
-          </w:tcPr>
-          <w:p>
-            <w:r>
-              <w:t>View ordered meals list.</w:t>
-            </w:r>
-          </w:p>
-        </w:tc>
-      </w:tr>
-    </w:tbl>
-    <w:p/>
-    <w:p/>
-    <w:p>
-      <w:pPr>
-        <w:pStyle w:val="Heading2"/>
-      </w:pPr>
-      <w:bookmarkStart w:id="34" w:name="_Toc497466492"/>
-      <w:bookmarkStart w:id="35" w:name="_Toc497555344"/>
-      <w:r>
-        <w:t>Use-case: Finish order</w:t>
-      </w:r>
-      <w:bookmarkEnd w:id="34"/>
-      <w:bookmarkEnd w:id="35"/>
-    </w:p>
-    <w:tbl>
-      <w:tblPr>
-        <w:tblStyle w:val="TableGrid"/>
-        <w:tblW w:w="0" w:type="auto"/>
-        <w:tblLook w:val="04A0" w:firstRow="1" w:lastRow="0" w:firstColumn="1" w:lastColumn="0" w:noHBand="0" w:noVBand="1"/>
-      </w:tblPr>
-      <w:tblGrid>
-        <w:gridCol w:w="2088"/>
-        <w:gridCol w:w="7488"/>
-      </w:tblGrid>
-      <w:tr>
-        <w:tc>
-          <w:tcPr>
-            <w:tcW w:w="2088" w:type="dxa"/>
-          </w:tcPr>
-          <w:p>
-            <w:r>
-              <w:t>Use case Name</w:t>
-            </w:r>
-          </w:p>
-        </w:tc>
-        <w:tc>
-          <w:tcPr>
-            <w:tcW w:w="7488" w:type="dxa"/>
-          </w:tcPr>
-          <w:p>
-            <w:r>
-              <w:t>View orders</w:t>
-            </w:r>
-          </w:p>
-        </w:tc>
-      </w:tr>
-      <w:tr>
-        <w:tc>
-          <w:tcPr>
-            <w:tcW w:w="2088" w:type="dxa"/>
-          </w:tcPr>
-          <w:p>
-            <w:r>
-              <w:t>Brief description</w:t>
-            </w:r>
-          </w:p>
-        </w:tc>
-        <w:tc>
-          <w:tcPr>
-            <w:tcW w:w="7488" w:type="dxa"/>
-          </w:tcPr>
-          <w:p>
-            <w:r>
-              <w:t xml:space="preserve">This use-case describes how users view ordered meal. </w:t>
-            </w:r>
-            <w:r>
-              <w:rPr>
-                <w:rFonts w:ascii="Calibri" w:hAnsi="Calibri"/>
-              </w:rPr>
-              <w:t>It is an &lt;&lt;include&gt;&gt; of use-case Handle orders.</w:t>
-            </w:r>
-          </w:p>
-        </w:tc>
-      </w:tr>
-      <w:tr>
-        <w:tc>
-          <w:tcPr>
-            <w:tcW w:w="2088" w:type="dxa"/>
-          </w:tcPr>
-          <w:p>
-            <w:r>
-              <w:t>Actors</w:t>
-            </w:r>
-          </w:p>
-        </w:tc>
-        <w:tc>
-          <w:tcPr>
-            <w:tcW w:w="7488" w:type="dxa"/>
-          </w:tcPr>
-          <w:p>
-            <w:r>
-              <w:t>Chef</w:t>
-            </w:r>
-          </w:p>
-        </w:tc>
-      </w:tr>
-      <w:tr>
-        <w:tc>
-          <w:tcPr>
-            <w:tcW w:w="2088" w:type="dxa"/>
-          </w:tcPr>
-          <w:p>
-            <w:r>
-              <w:t>Basic Flow</w:t>
-            </w:r>
-          </w:p>
-        </w:tc>
-        <w:tc>
-          <w:tcPr>
-            <w:tcW w:w="7488" w:type="dxa"/>
-          </w:tcPr>
-          <w:p>
-            <w:pPr>
-              <w:pStyle w:val="ListParagraph"/>
-              <w:numPr>
-                <w:ilvl w:val="0"/>
-                <w:numId w:val="45"/>
-              </w:numPr>
-              <w:spacing w:after="0" w:line="240" w:lineRule="auto"/>
-            </w:pPr>
-            <w:r>
-              <w:t>Check finished checkbox beside a finished meal</w:t>
-            </w:r>
-          </w:p>
-        </w:tc>
-      </w:tr>
-      <w:tr>
-        <w:tc>
-          <w:tcPr>
-            <w:tcW w:w="2088" w:type="dxa"/>
-          </w:tcPr>
-          <w:p>
-            <w:r>
-              <w:t>Alternative Flows</w:t>
-            </w:r>
-          </w:p>
-        </w:tc>
-        <w:tc>
-          <w:tcPr>
-            <w:tcW w:w="7488" w:type="dxa"/>
-          </w:tcPr>
-          <w:p>
-            <w:pPr>
-              <w:spacing w:line="240" w:lineRule="auto"/>
-            </w:pPr>
-            <w:r>
-              <w:t>There is no alternative flow for this use-case.</w:t>
-            </w:r>
-          </w:p>
-        </w:tc>
-      </w:tr>
-      <w:tr>
-        <w:tc>
-          <w:tcPr>
-            <w:tcW w:w="2088" w:type="dxa"/>
-          </w:tcPr>
-          <w:p>
-            <w:r>
-              <w:t>Pre-conditions</w:t>
-            </w:r>
-          </w:p>
-        </w:tc>
-        <w:tc>
-          <w:tcPr>
-            <w:tcW w:w="7488" w:type="dxa"/>
-          </w:tcPr>
-          <w:p>
-            <w:pPr>
-              <w:spacing w:line="240" w:lineRule="auto"/>
-            </w:pPr>
-            <w:r>
-              <w:t>Finished a meal</w:t>
-            </w:r>
-          </w:p>
-        </w:tc>
-      </w:tr>
-      <w:tr>
-        <w:tc>
-          <w:tcPr>
-            <w:tcW w:w="2088" w:type="dxa"/>
-          </w:tcPr>
-          <w:p>
-            <w:r>
-              <w:t>Post-conditions</w:t>
-            </w:r>
-          </w:p>
-        </w:tc>
-        <w:tc>
-          <w:tcPr>
-            <w:tcW w:w="7488" w:type="dxa"/>
-          </w:tcPr>
-          <w:p>
-            <w:r>
-              <w:t>Meal is marked finish in ordered meals list.</w:t>
-            </w:r>
-          </w:p>
-        </w:tc>
-      </w:tr>
-    </w:tbl>
-    <w:p/>
-    <w:p>
-      <w:pPr>
-        <w:pStyle w:val="Heading2"/>
-      </w:pPr>
-      <w:bookmarkStart w:id="36" w:name="_Toc497466493"/>
-      <w:bookmarkStart w:id="37" w:name="_Toc497555345"/>
-      <w:r>
-        <w:t>Use-case: Serve orders</w:t>
-      </w:r>
-      <w:bookmarkEnd w:id="36"/>
-      <w:bookmarkEnd w:id="37"/>
-    </w:p>
-    <w:tbl>
-      <w:tblPr>
-        <w:tblStyle w:val="TableGrid"/>
-        <w:tblW w:w="0" w:type="auto"/>
-        <w:tblLook w:val="04A0" w:firstRow="1" w:lastRow="0" w:firstColumn="1" w:lastColumn="0" w:noHBand="0" w:noVBand="1"/>
-      </w:tblPr>
-      <w:tblGrid>
-        <w:gridCol w:w="2088"/>
-        <w:gridCol w:w="7488"/>
-      </w:tblGrid>
-      <w:tr>
-        <w:tc>
-          <w:tcPr>
-            <w:tcW w:w="2088" w:type="dxa"/>
-          </w:tcPr>
-          <w:p>
-            <w:r>
-              <w:t>Use case Name</w:t>
-            </w:r>
-          </w:p>
-        </w:tc>
-        <w:tc>
-          <w:tcPr>
-            <w:tcW w:w="7488" w:type="dxa"/>
-          </w:tcPr>
-          <w:p>
-            <w:r>
-              <w:t>Serve orders</w:t>
-            </w:r>
-          </w:p>
-        </w:tc>
-      </w:tr>
-      <w:tr>
-        <w:tc>
-          <w:tcPr>
-            <w:tcW w:w="2088" w:type="dxa"/>
-          </w:tcPr>
-          <w:p>
-            <w:r>
-              <w:t>Brief description</w:t>
-            </w:r>
-          </w:p>
-        </w:tc>
-        <w:tc>
-          <w:tcPr>
-            <w:tcW w:w="7488" w:type="dxa"/>
-          </w:tcPr>
-          <w:p>
-            <w:r>
-              <w:t>This use-case describes how waiter serves ordered meal.</w:t>
-            </w:r>
-          </w:p>
-        </w:tc>
-      </w:tr>
-      <w:tr>
-        <w:tc>
-          <w:tcPr>
-            <w:tcW w:w="2088" w:type="dxa"/>
-          </w:tcPr>
-          <w:p>
-            <w:r>
-              <w:t>Actors</w:t>
-            </w:r>
-          </w:p>
-        </w:tc>
-        <w:tc>
-          <w:tcPr>
-            <w:tcW w:w="7488" w:type="dxa"/>
-          </w:tcPr>
-          <w:p>
-            <w:r>
-              <w:t xml:space="preserve">Waiter </w:t>
-            </w:r>
-          </w:p>
-        </w:tc>
-      </w:tr>
-      <w:tr>
-        <w:tc>
-          <w:tcPr>
-            <w:tcW w:w="2088" w:type="dxa"/>
-          </w:tcPr>
-          <w:p>
-            <w:r>
-              <w:t>Basic Flow</w:t>
-            </w:r>
-          </w:p>
-        </w:tc>
-        <w:tc>
-          <w:tcPr>
-            <w:tcW w:w="7488" w:type="dxa"/>
-          </w:tcPr>
-          <w:p>
-            <w:pPr>
-              <w:pStyle w:val="ListParagraph"/>
-              <w:numPr>
-                <w:ilvl w:val="0"/>
-                <w:numId w:val="46"/>
-              </w:numPr>
-              <w:spacing w:after="0" w:line="240" w:lineRule="auto"/>
-            </w:pPr>
-            <w:r>
-              <w:t>View order use case</w:t>
-            </w:r>
-          </w:p>
-          <w:p>
-            <w:pPr>
-              <w:pStyle w:val="ListParagraph"/>
-              <w:numPr>
-                <w:ilvl w:val="0"/>
-                <w:numId w:val="46"/>
-              </w:numPr>
-              <w:spacing w:after="0" w:line="240" w:lineRule="auto"/>
-            </w:pPr>
-            <w:r>
-              <w:t>Check paid use case</w:t>
-            </w:r>
-          </w:p>
-        </w:tc>
-      </w:tr>
-      <w:tr>
-        <w:tc>
-          <w:tcPr>
-            <w:tcW w:w="2088" w:type="dxa"/>
-          </w:tcPr>
-          <w:p>
-            <w:r>
-              <w:t>Alternative Flows</w:t>
-            </w:r>
-          </w:p>
-        </w:tc>
-        <w:tc>
-          <w:tcPr>
-            <w:tcW w:w="7488" w:type="dxa"/>
-          </w:tcPr>
-          <w:p>
-            <w:pPr>
-              <w:spacing w:line="240" w:lineRule="auto"/>
-            </w:pPr>
-            <w:r>
-              <w:t>There is no alternative flow for this use-case.</w:t>
-            </w:r>
-          </w:p>
-        </w:tc>
-      </w:tr>
-      <w:tr>
-        <w:tc>
-          <w:tcPr>
-            <w:tcW w:w="2088" w:type="dxa"/>
-          </w:tcPr>
-          <w:p>
-            <w:r>
-              <w:t>Pre-conditions</w:t>
-            </w:r>
-          </w:p>
-        </w:tc>
-        <w:tc>
-          <w:tcPr>
-            <w:tcW w:w="7488" w:type="dxa"/>
-          </w:tcPr>
-          <w:p>
-            <w:pPr>
-              <w:spacing w:line="240" w:lineRule="auto"/>
-            </w:pPr>
-            <w:r>
-              <w:t>User uses device for waiter.</w:t>
-            </w:r>
-          </w:p>
-        </w:tc>
-      </w:tr>
-      <w:tr>
-        <w:tc>
-          <w:tcPr>
-            <w:tcW w:w="2088" w:type="dxa"/>
-          </w:tcPr>
-          <w:p>
-            <w:r>
-              <w:t>Post-conditions</w:t>
-            </w:r>
-          </w:p>
-        </w:tc>
-        <w:tc>
-          <w:tcPr>
-            <w:tcW w:w="7488" w:type="dxa"/>
-          </w:tcPr>
-          <w:p>
-            <w:r>
-              <w:t xml:space="preserve">Ordered meal is </w:t>
-            </w:r>
-          </w:p>
-        </w:tc>
-      </w:tr>
-    </w:tbl>
-    <w:p/>
-    <w:p>
-      <w:pPr>
-        <w:pStyle w:val="Heading2"/>
-      </w:pPr>
-      <w:bookmarkStart w:id="38" w:name="_Toc497466494"/>
-      <w:bookmarkStart w:id="39" w:name="_Toc497555346"/>
-      <w:r>
-        <w:t>Use-case: Check paid</w:t>
-      </w:r>
-      <w:bookmarkEnd w:id="38"/>
-      <w:bookmarkEnd w:id="39"/>
-    </w:p>
-    <w:tbl>
-      <w:tblPr>
-        <w:tblStyle w:val="TableGrid"/>
-        <w:tblW w:w="0" w:type="auto"/>
-        <w:tblLook w:val="04A0" w:firstRow="1" w:lastRow="0" w:firstColumn="1" w:lastColumn="0" w:noHBand="0" w:noVBand="1"/>
-      </w:tblPr>
-      <w:tblGrid>
-        <w:gridCol w:w="2088"/>
-        <w:gridCol w:w="7488"/>
-      </w:tblGrid>
-      <w:tr>
-        <w:tc>
-          <w:tcPr>
-            <w:tcW w:w="2088" w:type="dxa"/>
-          </w:tcPr>
-          <w:p>
-            <w:r>
-              <w:t>Use case Name</w:t>
-            </w:r>
-          </w:p>
-        </w:tc>
-        <w:tc>
-          <w:tcPr>
-            <w:tcW w:w="7488" w:type="dxa"/>
-          </w:tcPr>
-          <w:p>
-            <w:r>
               <w:t>Remove order</w:t>
             </w:r>
           </w:p>
@@ -5985,7 +6406,6 @@
           </w:tcPr>
           <w:p>
             <w:r>
-              <w:lastRenderedPageBreak/>
               <w:t>Alternative Flows</w:t>
             </w:r>
           </w:p>
@@ -6079,7 +6499,7 @@
 </file>
 
 <file path=word/endnotes.xml><?xml version="1.0" encoding="utf-8"?>
-<w:endnotes xmlns:wpc="http://schemas.microsoft.com/office/word/2010/wordprocessingCanvas" xmlns:mo="http://schemas.microsoft.com/office/mac/office/2008/main" xmlns:mc="http://schemas.openxmlformats.org/markup-compatibility/2006" xmlns:mv="urn:schemas-microsoft-com:mac:vml" xmlns:o="urn:schemas-microsoft-com:office:office" xmlns:r="http://schemas.openxmlformats.org/officeDocument/2006/relationships" xmlns:m="http://schemas.openxmlformats.org/officeDocument/2006/math" xmlns:v="urn:schemas-microsoft-com:vml" xmlns:wp14="http://schemas.microsoft.com/office/word/2010/wordprocessingDrawing" xmlns:wp="http://schemas.openxmlformats.org/drawingml/2006/wordprocessingDrawing" xmlns:w10="urn:schemas-microsoft-com:office:word" xmlns:w="http://schemas.openxmlformats.org/wordprocessingml/2006/main" xmlns:w14="http://schemas.microsoft.com/office/word/2010/wordml" xmlns:w15="http://schemas.microsoft.com/office/word/2012/wordml" xmlns:wpg="http://schemas.microsoft.com/office/word/2010/wordprocessingGroup" xmlns:wpi="http://schemas.microsoft.com/office/word/2010/wordprocessingInk" xmlns:wne="http://schemas.microsoft.com/office/word/2006/wordml" xmlns:wps="http://schemas.microsoft.com/office/word/2010/wordprocessingShape" mc:Ignorable="w14 w15 wp14">
+<w:endnotes xmlns:wpc="http://schemas.microsoft.com/office/word/2010/wordprocessingCanvas" xmlns:cx="http://schemas.microsoft.com/office/drawing/2014/chartex" xmlns:cx1="http://schemas.microsoft.com/office/drawing/2015/9/8/chartex" xmlns:cx2="http://schemas.microsoft.com/office/drawing/2015/10/21/chartex" xmlns:cx3="http://schemas.microsoft.com/office/drawing/2016/5/9/chartex" xmlns:cx4="http://schemas.microsoft.com/office/drawing/2016/5/10/chartex" xmlns:cx5="http://schemas.microsoft.com/office/drawing/2016/5/11/chartex" xmlns:cx6="http://schemas.microsoft.com/office/drawing/2016/5/12/chartex" xmlns:cx7="http://schemas.microsoft.com/office/drawing/2016/5/13/chartex" xmlns:cx8="http://schemas.microsoft.com/office/drawing/2016/5/14/chartex" xmlns:mc="http://schemas.openxmlformats.org/markup-compatibility/2006" xmlns:aink="http://schemas.microsoft.com/office/drawing/2016/ink" xmlns:am3d="http://schemas.microsoft.com/office/drawing/2017/model3d" xmlns:o="urn:schemas-microsoft-com:office:office" xmlns:r="http://schemas.openxmlformats.org/officeDocument/2006/relationships" xmlns:m="http://schemas.openxmlformats.org/officeDocument/2006/math" xmlns:v="urn:schemas-microsoft-com:vml" xmlns:wp14="http://schemas.microsoft.com/office/word/2010/wordprocessingDrawing" xmlns:wp="http://schemas.openxmlformats.org/drawingml/2006/wordprocessingDrawing" xmlns:w10="urn:schemas-microsoft-com:office:word" xmlns:w="http://schemas.openxmlformats.org/wordprocessingml/2006/main" xmlns:w14="http://schemas.microsoft.com/office/word/2010/wordml" xmlns:w15="http://schemas.microsoft.com/office/word/2012/wordml" xmlns:w16cid="http://schemas.microsoft.com/office/word/2016/wordml/cid" xmlns:w16se="http://schemas.microsoft.com/office/word/2015/wordml/symex" xmlns:wpg="http://schemas.microsoft.com/office/word/2010/wordprocessingGroup" xmlns:wpi="http://schemas.microsoft.com/office/word/2010/wordprocessingInk" xmlns:wne="http://schemas.microsoft.com/office/word/2006/wordml" xmlns:wps="http://schemas.microsoft.com/office/word/2010/wordprocessingShape" mc:Ignorable="w14 w15 w16se w16cid wp14">
   <w:endnote w:type="separator" w:id="-1">
     <w:p>
       <w:pPr>
@@ -6104,7 +6524,7 @@
 </file>
 
 <file path=word/footer1.xml><?xml version="1.0" encoding="utf-8"?>
-<w:ftr xmlns:wpc="http://schemas.microsoft.com/office/word/2010/wordprocessingCanvas" xmlns:mo="http://schemas.microsoft.com/office/mac/office/2008/main" xmlns:mc="http://schemas.openxmlformats.org/markup-compatibility/2006" xmlns:mv="urn:schemas-microsoft-com:mac:vml" xmlns:o="urn:schemas-microsoft-com:office:office" xmlns:r="http://schemas.openxmlformats.org/officeDocument/2006/relationships" xmlns:m="http://schemas.openxmlformats.org/officeDocument/2006/math" xmlns:v="urn:schemas-microsoft-com:vml" xmlns:wp14="http://schemas.microsoft.com/office/word/2010/wordprocessingDrawing" xmlns:wp="http://schemas.openxmlformats.org/drawingml/2006/wordprocessingDrawing" xmlns:w10="urn:schemas-microsoft-com:office:word" xmlns:w="http://schemas.openxmlformats.org/wordprocessingml/2006/main" xmlns:w14="http://schemas.microsoft.com/office/word/2010/wordml" xmlns:w15="http://schemas.microsoft.com/office/word/2012/wordml" xmlns:wpg="http://schemas.microsoft.com/office/word/2010/wordprocessingGroup" xmlns:wpi="http://schemas.microsoft.com/office/word/2010/wordprocessingInk" xmlns:wne="http://schemas.microsoft.com/office/word/2006/wordml" xmlns:wps="http://schemas.microsoft.com/office/word/2010/wordprocessingShape" mc:Ignorable="w14 w15 wp14">
+<w:ftr xmlns:wpc="http://schemas.microsoft.com/office/word/2010/wordprocessingCanvas" xmlns:cx="http://schemas.microsoft.com/office/drawing/2014/chartex" xmlns:cx1="http://schemas.microsoft.com/office/drawing/2015/9/8/chartex" xmlns:cx2="http://schemas.microsoft.com/office/drawing/2015/10/21/chartex" xmlns:cx3="http://schemas.microsoft.com/office/drawing/2016/5/9/chartex" xmlns:cx4="http://schemas.microsoft.com/office/drawing/2016/5/10/chartex" xmlns:cx5="http://schemas.microsoft.com/office/drawing/2016/5/11/chartex" xmlns:cx6="http://schemas.microsoft.com/office/drawing/2016/5/12/chartex" xmlns:cx7="http://schemas.microsoft.com/office/drawing/2016/5/13/chartex" xmlns:cx8="http://schemas.microsoft.com/office/drawing/2016/5/14/chartex" xmlns:mc="http://schemas.openxmlformats.org/markup-compatibility/2006" xmlns:aink="http://schemas.microsoft.com/office/drawing/2016/ink" xmlns:am3d="http://schemas.microsoft.com/office/drawing/2017/model3d" xmlns:o="urn:schemas-microsoft-com:office:office" xmlns:r="http://schemas.openxmlformats.org/officeDocument/2006/relationships" xmlns:m="http://schemas.openxmlformats.org/officeDocument/2006/math" xmlns:v="urn:schemas-microsoft-com:vml" xmlns:wp14="http://schemas.microsoft.com/office/word/2010/wordprocessingDrawing" xmlns:wp="http://schemas.openxmlformats.org/drawingml/2006/wordprocessingDrawing" xmlns:w10="urn:schemas-microsoft-com:office:word" xmlns:w="http://schemas.openxmlformats.org/wordprocessingml/2006/main" xmlns:w14="http://schemas.microsoft.com/office/word/2010/wordml" xmlns:w15="http://schemas.microsoft.com/office/word/2012/wordml" xmlns:w16cid="http://schemas.microsoft.com/office/word/2016/wordml/cid" xmlns:w16se="http://schemas.microsoft.com/office/word/2015/wordml/symex" xmlns:wpg="http://schemas.microsoft.com/office/word/2010/wordprocessingGroup" xmlns:wpi="http://schemas.microsoft.com/office/word/2010/wordprocessingInk" xmlns:wne="http://schemas.microsoft.com/office/word/2006/wordml" xmlns:wps="http://schemas.microsoft.com/office/word/2010/wordprocessingShape" mc:Ignorable="w14 w15 w16se w16cid wp14">
   <w:tbl>
     <w:tblPr>
       <w:tblW w:w="0" w:type="auto"/>
@@ -6247,7 +6667,7 @@
               <w:rStyle w:val="PageNumber"/>
               <w:noProof/>
             </w:rPr>
-            <w:t>2</w:t>
+            <w:t>9</w:t>
           </w:r>
           <w:r>
             <w:rPr>
@@ -6268,7 +6688,7 @@
 </file>
 
 <file path=word/footnotes.xml><?xml version="1.0" encoding="utf-8"?>
-<w:footnotes xmlns:wpc="http://schemas.microsoft.com/office/word/2010/wordprocessingCanvas" xmlns:mo="http://schemas.microsoft.com/office/mac/office/2008/main" xmlns:mc="http://schemas.openxmlformats.org/markup-compatibility/2006" xmlns:mv="urn:schemas-microsoft-com:mac:vml" xmlns:o="urn:schemas-microsoft-com:office:office" xmlns:r="http://schemas.openxmlformats.org/officeDocument/2006/relationships" xmlns:m="http://schemas.openxmlformats.org/officeDocument/2006/math" xmlns:v="urn:schemas-microsoft-com:vml" xmlns:wp14="http://schemas.microsoft.com/office/word/2010/wordprocessingDrawing" xmlns:wp="http://schemas.openxmlformats.org/drawingml/2006/wordprocessingDrawing" xmlns:w10="urn:schemas-microsoft-com:office:word" xmlns:w="http://schemas.openxmlformats.org/wordprocessingml/2006/main" xmlns:w14="http://schemas.microsoft.com/office/word/2010/wordml" xmlns:w15="http://schemas.microsoft.com/office/word/2012/wordml" xmlns:wpg="http://schemas.microsoft.com/office/word/2010/wordprocessingGroup" xmlns:wpi="http://schemas.microsoft.com/office/word/2010/wordprocessingInk" xmlns:wne="http://schemas.microsoft.com/office/word/2006/wordml" xmlns:wps="http://schemas.microsoft.com/office/word/2010/wordprocessingShape" mc:Ignorable="w14 w15 wp14">
+<w:footnotes xmlns:wpc="http://schemas.microsoft.com/office/word/2010/wordprocessingCanvas" xmlns:cx="http://schemas.microsoft.com/office/drawing/2014/chartex" xmlns:cx1="http://schemas.microsoft.com/office/drawing/2015/9/8/chartex" xmlns:cx2="http://schemas.microsoft.com/office/drawing/2015/10/21/chartex" xmlns:cx3="http://schemas.microsoft.com/office/drawing/2016/5/9/chartex" xmlns:cx4="http://schemas.microsoft.com/office/drawing/2016/5/10/chartex" xmlns:cx5="http://schemas.microsoft.com/office/drawing/2016/5/11/chartex" xmlns:cx6="http://schemas.microsoft.com/office/drawing/2016/5/12/chartex" xmlns:cx7="http://schemas.microsoft.com/office/drawing/2016/5/13/chartex" xmlns:cx8="http://schemas.microsoft.com/office/drawing/2016/5/14/chartex" xmlns:mc="http://schemas.openxmlformats.org/markup-compatibility/2006" xmlns:aink="http://schemas.microsoft.com/office/drawing/2016/ink" xmlns:am3d="http://schemas.microsoft.com/office/drawing/2017/model3d" xmlns:o="urn:schemas-microsoft-com:office:office" xmlns:r="http://schemas.openxmlformats.org/officeDocument/2006/relationships" xmlns:m="http://schemas.openxmlformats.org/officeDocument/2006/math" xmlns:v="urn:schemas-microsoft-com:vml" xmlns:wp14="http://schemas.microsoft.com/office/word/2010/wordprocessingDrawing" xmlns:wp="http://schemas.openxmlformats.org/drawingml/2006/wordprocessingDrawing" xmlns:w10="urn:schemas-microsoft-com:office:word" xmlns:w="http://schemas.openxmlformats.org/wordprocessingml/2006/main" xmlns:w14="http://schemas.microsoft.com/office/word/2010/wordml" xmlns:w15="http://schemas.microsoft.com/office/word/2012/wordml" xmlns:w16cid="http://schemas.microsoft.com/office/word/2016/wordml/cid" xmlns:w16se="http://schemas.microsoft.com/office/word/2015/wordml/symex" xmlns:wpg="http://schemas.microsoft.com/office/word/2010/wordprocessingGroup" xmlns:wpi="http://schemas.microsoft.com/office/word/2010/wordprocessingInk" xmlns:wne="http://schemas.microsoft.com/office/word/2006/wordml" xmlns:wps="http://schemas.microsoft.com/office/word/2010/wordprocessingShape" mc:Ignorable="w14 w15 w16se w16cid wp14">
   <w:footnote w:type="separator" w:id="-1">
     <w:p>
       <w:pPr>
@@ -6293,7 +6713,7 @@
 </file>
 
 <file path=word/header1.xml><?xml version="1.0" encoding="utf-8"?>
-<w:hdr xmlns:wpc="http://schemas.microsoft.com/office/word/2010/wordprocessingCanvas" xmlns:mo="http://schemas.microsoft.com/office/mac/office/2008/main" xmlns:mc="http://schemas.openxmlformats.org/markup-compatibility/2006" xmlns:mv="urn:schemas-microsoft-com:mac:vml" xmlns:o="urn:schemas-microsoft-com:office:office" xmlns:r="http://schemas.openxmlformats.org/officeDocument/2006/relationships" xmlns:m="http://schemas.openxmlformats.org/officeDocument/2006/math" xmlns:v="urn:schemas-microsoft-com:vml" xmlns:wp14="http://schemas.microsoft.com/office/word/2010/wordprocessingDrawing" xmlns:wp="http://schemas.openxmlformats.org/drawingml/2006/wordprocessingDrawing" xmlns:w10="urn:schemas-microsoft-com:office:word" xmlns:w="http://schemas.openxmlformats.org/wordprocessingml/2006/main" xmlns:w14="http://schemas.microsoft.com/office/word/2010/wordml" xmlns:w15="http://schemas.microsoft.com/office/word/2012/wordml" xmlns:wpg="http://schemas.microsoft.com/office/word/2010/wordprocessingGroup" xmlns:wpi="http://schemas.microsoft.com/office/word/2010/wordprocessingInk" xmlns:wne="http://schemas.microsoft.com/office/word/2006/wordml" xmlns:wps="http://schemas.microsoft.com/office/word/2010/wordprocessingShape" mc:Ignorable="w14 w15 wp14">
+<w:hdr xmlns:wpc="http://schemas.microsoft.com/office/word/2010/wordprocessingCanvas" xmlns:cx="http://schemas.microsoft.com/office/drawing/2014/chartex" xmlns:cx1="http://schemas.microsoft.com/office/drawing/2015/9/8/chartex" xmlns:cx2="http://schemas.microsoft.com/office/drawing/2015/10/21/chartex" xmlns:cx3="http://schemas.microsoft.com/office/drawing/2016/5/9/chartex" xmlns:cx4="http://schemas.microsoft.com/office/drawing/2016/5/10/chartex" xmlns:cx5="http://schemas.microsoft.com/office/drawing/2016/5/11/chartex" xmlns:cx6="http://schemas.microsoft.com/office/drawing/2016/5/12/chartex" xmlns:cx7="http://schemas.microsoft.com/office/drawing/2016/5/13/chartex" xmlns:cx8="http://schemas.microsoft.com/office/drawing/2016/5/14/chartex" xmlns:mc="http://schemas.openxmlformats.org/markup-compatibility/2006" xmlns:aink="http://schemas.microsoft.com/office/drawing/2016/ink" xmlns:am3d="http://schemas.microsoft.com/office/drawing/2017/model3d" xmlns:o="urn:schemas-microsoft-com:office:office" xmlns:r="http://schemas.openxmlformats.org/officeDocument/2006/relationships" xmlns:m="http://schemas.openxmlformats.org/officeDocument/2006/math" xmlns:v="urn:schemas-microsoft-com:vml" xmlns:wp14="http://schemas.microsoft.com/office/word/2010/wordprocessingDrawing" xmlns:wp="http://schemas.openxmlformats.org/drawingml/2006/wordprocessingDrawing" xmlns:w10="urn:schemas-microsoft-com:office:word" xmlns:w="http://schemas.openxmlformats.org/wordprocessingml/2006/main" xmlns:w14="http://schemas.microsoft.com/office/word/2010/wordml" xmlns:w15="http://schemas.microsoft.com/office/word/2012/wordml" xmlns:w16cid="http://schemas.microsoft.com/office/word/2016/wordml/cid" xmlns:w16se="http://schemas.microsoft.com/office/word/2015/wordml/symex" xmlns:wpg="http://schemas.microsoft.com/office/word/2010/wordprocessingGroup" xmlns:wpi="http://schemas.microsoft.com/office/word/2010/wordprocessingInk" xmlns:wne="http://schemas.microsoft.com/office/word/2006/wordml" xmlns:wps="http://schemas.microsoft.com/office/word/2010/wordprocessingShape" mc:Ignorable="w14 w15 w16se w16cid wp14">
   <w:p>
     <w:pPr>
       <w:rPr>
@@ -6384,7 +6804,7 @@
 </file>
 
 <file path=word/header2.xml><?xml version="1.0" encoding="utf-8"?>
-<w:hdr xmlns:wpc="http://schemas.microsoft.com/office/word/2010/wordprocessingCanvas" xmlns:mo="http://schemas.microsoft.com/office/mac/office/2008/main" xmlns:mc="http://schemas.openxmlformats.org/markup-compatibility/2006" xmlns:mv="urn:schemas-microsoft-com:mac:vml" xmlns:o="urn:schemas-microsoft-com:office:office" xmlns:r="http://schemas.openxmlformats.org/officeDocument/2006/relationships" xmlns:m="http://schemas.openxmlformats.org/officeDocument/2006/math" xmlns:v="urn:schemas-microsoft-com:vml" xmlns:wp14="http://schemas.microsoft.com/office/word/2010/wordprocessingDrawing" xmlns:wp="http://schemas.openxmlformats.org/drawingml/2006/wordprocessingDrawing" xmlns:w10="urn:schemas-microsoft-com:office:word" xmlns:w="http://schemas.openxmlformats.org/wordprocessingml/2006/main" xmlns:w14="http://schemas.microsoft.com/office/word/2010/wordml" xmlns:w15="http://schemas.microsoft.com/office/word/2012/wordml" xmlns:wpg="http://schemas.microsoft.com/office/word/2010/wordprocessingGroup" xmlns:wpi="http://schemas.microsoft.com/office/word/2010/wordprocessingInk" xmlns:wne="http://schemas.microsoft.com/office/word/2006/wordml" xmlns:wps="http://schemas.microsoft.com/office/word/2010/wordprocessingShape" mc:Ignorable="w14 w15 wp14">
+<w:hdr xmlns:wpc="http://schemas.microsoft.com/office/word/2010/wordprocessingCanvas" xmlns:cx="http://schemas.microsoft.com/office/drawing/2014/chartex" xmlns:cx1="http://schemas.microsoft.com/office/drawing/2015/9/8/chartex" xmlns:cx2="http://schemas.microsoft.com/office/drawing/2015/10/21/chartex" xmlns:cx3="http://schemas.microsoft.com/office/drawing/2016/5/9/chartex" xmlns:cx4="http://schemas.microsoft.com/office/drawing/2016/5/10/chartex" xmlns:cx5="http://schemas.microsoft.com/office/drawing/2016/5/11/chartex" xmlns:cx6="http://schemas.microsoft.com/office/drawing/2016/5/12/chartex" xmlns:cx7="http://schemas.microsoft.com/office/drawing/2016/5/13/chartex" xmlns:cx8="http://schemas.microsoft.com/office/drawing/2016/5/14/chartex" xmlns:mc="http://schemas.openxmlformats.org/markup-compatibility/2006" xmlns:aink="http://schemas.microsoft.com/office/drawing/2016/ink" xmlns:am3d="http://schemas.microsoft.com/office/drawing/2017/model3d" xmlns:o="urn:schemas-microsoft-com:office:office" xmlns:r="http://schemas.openxmlformats.org/officeDocument/2006/relationships" xmlns:m="http://schemas.openxmlformats.org/officeDocument/2006/math" xmlns:v="urn:schemas-microsoft-com:vml" xmlns:wp14="http://schemas.microsoft.com/office/word/2010/wordprocessingDrawing" xmlns:wp="http://schemas.openxmlformats.org/drawingml/2006/wordprocessingDrawing" xmlns:w10="urn:schemas-microsoft-com:office:word" xmlns:w="http://schemas.openxmlformats.org/wordprocessingml/2006/main" xmlns:w14="http://schemas.microsoft.com/office/word/2010/wordml" xmlns:w15="http://schemas.microsoft.com/office/word/2012/wordml" xmlns:w16cid="http://schemas.microsoft.com/office/word/2016/wordml/cid" xmlns:w16se="http://schemas.microsoft.com/office/word/2015/wordml/symex" xmlns:wpg="http://schemas.microsoft.com/office/word/2010/wordprocessingGroup" xmlns:wpi="http://schemas.microsoft.com/office/word/2010/wordprocessingInk" xmlns:wne="http://schemas.microsoft.com/office/word/2006/wordml" xmlns:wps="http://schemas.microsoft.com/office/word/2010/wordprocessingShape" mc:Ignorable="w14 w15 w16se w16cid wp14">
   <w:tbl>
     <w:tblPr>
       <w:tblW w:w="0" w:type="auto"/>
@@ -6429,10 +6849,7 @@
             <w:ind w:right="68"/>
           </w:pPr>
           <w:r>
-            <w:t xml:space="preserve">  Version:           &lt;2</w:t>
-          </w:r>
-          <w:r>
-            <w:t>.0&gt;</w:t>
+            <w:t xml:space="preserve">  Version:           &lt;2.0&gt;</w:t>
           </w:r>
         </w:p>
       </w:tc>
@@ -6456,10 +6873,7 @@
         </w:tcPr>
         <w:p>
           <w:r>
-            <w:t xml:space="preserve">  Date:  &lt;19</w:t>
-          </w:r>
-          <w:r>
-            <w:t>/11/2017&gt;</w:t>
+            <w:t xml:space="preserve">  Date:  &lt;19/11/2017&gt;</w:t>
           </w:r>
         </w:p>
       </w:tc>
@@ -6487,8 +6901,8 @@
 </file>
 
 <file path=word/numbering.xml><?xml version="1.0" encoding="utf-8"?>
-<w:numbering xmlns:wpc="http://schemas.microsoft.com/office/word/2010/wordprocessingCanvas" xmlns:mo="http://schemas.microsoft.com/office/mac/office/2008/main" xmlns:mc="http://schemas.openxmlformats.org/markup-compatibility/2006" xmlns:mv="urn:schemas-microsoft-com:mac:vml" xmlns:o="urn:schemas-microsoft-com:office:office" xmlns:r="http://schemas.openxmlformats.org/officeDocument/2006/relationships" xmlns:m="http://schemas.openxmlformats.org/officeDocument/2006/math" xmlns:v="urn:schemas-microsoft-com:vml" xmlns:wp14="http://schemas.microsoft.com/office/word/2010/wordprocessingDrawing" xmlns:wp="http://schemas.openxmlformats.org/drawingml/2006/wordprocessingDrawing" xmlns:w10="urn:schemas-microsoft-com:office:word" xmlns:w="http://schemas.openxmlformats.org/wordprocessingml/2006/main" xmlns:w14="http://schemas.microsoft.com/office/word/2010/wordml" xmlns:w15="http://schemas.microsoft.com/office/word/2012/wordml" xmlns:wpg="http://schemas.microsoft.com/office/word/2010/wordprocessingGroup" xmlns:wpi="http://schemas.microsoft.com/office/word/2010/wordprocessingInk" xmlns:wne="http://schemas.microsoft.com/office/word/2006/wordml" xmlns:wps="http://schemas.microsoft.com/office/word/2010/wordprocessingShape" mc:Ignorable="w14 w15 wp14">
-  <w:abstractNum w:abstractNumId="0">
+<w:numbering xmlns:wpc="http://schemas.microsoft.com/office/word/2010/wordprocessingCanvas" xmlns:cx="http://schemas.microsoft.com/office/drawing/2014/chartex" xmlns:cx1="http://schemas.microsoft.com/office/drawing/2015/9/8/chartex" xmlns:cx2="http://schemas.microsoft.com/office/drawing/2015/10/21/chartex" xmlns:cx3="http://schemas.microsoft.com/office/drawing/2016/5/9/chartex" xmlns:cx4="http://schemas.microsoft.com/office/drawing/2016/5/10/chartex" xmlns:cx5="http://schemas.microsoft.com/office/drawing/2016/5/11/chartex" xmlns:cx6="http://schemas.microsoft.com/office/drawing/2016/5/12/chartex" xmlns:cx7="http://schemas.microsoft.com/office/drawing/2016/5/13/chartex" xmlns:cx8="http://schemas.microsoft.com/office/drawing/2016/5/14/chartex" xmlns:mc="http://schemas.openxmlformats.org/markup-compatibility/2006" xmlns:aink="http://schemas.microsoft.com/office/drawing/2016/ink" xmlns:am3d="http://schemas.microsoft.com/office/drawing/2017/model3d" xmlns:o="urn:schemas-microsoft-com:office:office" xmlns:r="http://schemas.openxmlformats.org/officeDocument/2006/relationships" xmlns:m="http://schemas.openxmlformats.org/officeDocument/2006/math" xmlns:v="urn:schemas-microsoft-com:vml" xmlns:wp14="http://schemas.microsoft.com/office/word/2010/wordprocessingDrawing" xmlns:wp="http://schemas.openxmlformats.org/drawingml/2006/wordprocessingDrawing" xmlns:w10="urn:schemas-microsoft-com:office:word" xmlns:w="http://schemas.openxmlformats.org/wordprocessingml/2006/main" xmlns:w14="http://schemas.microsoft.com/office/word/2010/wordml" xmlns:w15="http://schemas.microsoft.com/office/word/2012/wordml" xmlns:w16cid="http://schemas.microsoft.com/office/word/2016/wordml/cid" xmlns:w16se="http://schemas.microsoft.com/office/word/2015/wordml/symex" xmlns:wpg="http://schemas.microsoft.com/office/word/2010/wordprocessingGroup" xmlns:wpi="http://schemas.microsoft.com/office/word/2010/wordprocessingInk" xmlns:wne="http://schemas.microsoft.com/office/word/2006/wordml" xmlns:wps="http://schemas.microsoft.com/office/word/2010/wordprocessingShape" mc:Ignorable="w14 w15 w16se w16cid wp14">
+  <w:abstractNum w:abstractNumId="0" w15:restartNumberingAfterBreak="0">
     <w:nsid w:val="FFFFFFFB"/>
     <w:multiLevelType w:val="multilevel"/>
     <w:tmpl w:val="FFFFFFFF"/>
@@ -6565,7 +6979,7 @@
       <w:lvlJc w:val="left"/>
     </w:lvl>
   </w:abstractNum>
-  <w:abstractNum w:abstractNumId="1">
+  <w:abstractNum w:abstractNumId="1" w15:restartNumberingAfterBreak="0">
     <w:nsid w:val="FFFFFFFE"/>
     <w:multiLevelType w:val="singleLevel"/>
     <w:tmpl w:val="FFFFFFFF"/>
@@ -6575,7 +6989,7 @@
       <w:lvlJc w:val="left"/>
     </w:lvl>
   </w:abstractNum>
-  <w:abstractNum w:abstractNumId="2">
+  <w:abstractNum w:abstractNumId="2" w15:restartNumberingAfterBreak="0">
     <w:nsid w:val="00224753"/>
     <w:multiLevelType w:val="singleLevel"/>
     <w:tmpl w:val="04090001"/>
@@ -6595,7 +7009,7 @@
       </w:rPr>
     </w:lvl>
   </w:abstractNum>
-  <w:abstractNum w:abstractNumId="3">
+  <w:abstractNum w:abstractNumId="3" w15:restartNumberingAfterBreak="0">
     <w:nsid w:val="01A129E6"/>
     <w:multiLevelType w:val="hybridMultilevel"/>
     <w:tmpl w:val="FF8AE74E"/>
@@ -6684,7 +7098,7 @@
       </w:pPr>
     </w:lvl>
   </w:abstractNum>
-  <w:abstractNum w:abstractNumId="4">
+  <w:abstractNum w:abstractNumId="4" w15:restartNumberingAfterBreak="0">
     <w:nsid w:val="0A117094"/>
     <w:multiLevelType w:val="singleLevel"/>
     <w:tmpl w:val="04090001"/>
@@ -6704,7 +7118,233 @@
       </w:rPr>
     </w:lvl>
   </w:abstractNum>
-  <w:abstractNum w:abstractNumId="5">
+  <w:abstractNum w:abstractNumId="5" w15:restartNumberingAfterBreak="0">
+    <w:nsid w:val="13D336BF"/>
+    <w:multiLevelType w:val="hybridMultilevel"/>
+    <w:tmpl w:val="95543B90"/>
+    <w:lvl w:ilvl="0" w:tplc="0409000F">
+      <w:start w:val="1"/>
+      <w:numFmt w:val="decimal"/>
+      <w:lvlText w:val="%1."/>
+      <w:lvlJc w:val="left"/>
+      <w:pPr>
+        <w:ind w:left="720" w:hanging="360"/>
+      </w:pPr>
+      <w:rPr>
+        <w:rFonts w:hint="default"/>
+      </w:rPr>
+    </w:lvl>
+    <w:lvl w:ilvl="1" w:tplc="04090003" w:tentative="1">
+      <w:start w:val="1"/>
+      <w:numFmt w:val="bullet"/>
+      <w:lvlText w:val="o"/>
+      <w:lvlJc w:val="left"/>
+      <w:pPr>
+        <w:ind w:left="1440" w:hanging="360"/>
+      </w:pPr>
+      <w:rPr>
+        <w:rFonts w:ascii="Courier New" w:hAnsi="Courier New" w:cs="Courier New" w:hint="default"/>
+      </w:rPr>
+    </w:lvl>
+    <w:lvl w:ilvl="2" w:tplc="04090005" w:tentative="1">
+      <w:start w:val="1"/>
+      <w:numFmt w:val="bullet"/>
+      <w:lvlText w:val=""/>
+      <w:lvlJc w:val="left"/>
+      <w:pPr>
+        <w:ind w:left="2160" w:hanging="360"/>
+      </w:pPr>
+      <w:rPr>
+        <w:rFonts w:ascii="Wingdings" w:hAnsi="Wingdings" w:hint="default"/>
+      </w:rPr>
+    </w:lvl>
+    <w:lvl w:ilvl="3" w:tplc="04090001" w:tentative="1">
+      <w:start w:val="1"/>
+      <w:numFmt w:val="bullet"/>
+      <w:lvlText w:val=""/>
+      <w:lvlJc w:val="left"/>
+      <w:pPr>
+        <w:ind w:left="2880" w:hanging="360"/>
+      </w:pPr>
+      <w:rPr>
+        <w:rFonts w:ascii="Symbol" w:hAnsi="Symbol" w:hint="default"/>
+      </w:rPr>
+    </w:lvl>
+    <w:lvl w:ilvl="4" w:tplc="04090003" w:tentative="1">
+      <w:start w:val="1"/>
+      <w:numFmt w:val="bullet"/>
+      <w:lvlText w:val="o"/>
+      <w:lvlJc w:val="left"/>
+      <w:pPr>
+        <w:ind w:left="3600" w:hanging="360"/>
+      </w:pPr>
+      <w:rPr>
+        <w:rFonts w:ascii="Courier New" w:hAnsi="Courier New" w:cs="Courier New" w:hint="default"/>
+      </w:rPr>
+    </w:lvl>
+    <w:lvl w:ilvl="5" w:tplc="04090005" w:tentative="1">
+      <w:start w:val="1"/>
+      <w:numFmt w:val="bullet"/>
+      <w:lvlText w:val=""/>
+      <w:lvlJc w:val="left"/>
+      <w:pPr>
+        <w:ind w:left="4320" w:hanging="360"/>
+      </w:pPr>
+      <w:rPr>
+        <w:rFonts w:ascii="Wingdings" w:hAnsi="Wingdings" w:hint="default"/>
+      </w:rPr>
+    </w:lvl>
+    <w:lvl w:ilvl="6" w:tplc="04090001" w:tentative="1">
+      <w:start w:val="1"/>
+      <w:numFmt w:val="bullet"/>
+      <w:lvlText w:val=""/>
+      <w:lvlJc w:val="left"/>
+      <w:pPr>
+        <w:ind w:left="5040" w:hanging="360"/>
+      </w:pPr>
+      <w:rPr>
+        <w:rFonts w:ascii="Symbol" w:hAnsi="Symbol" w:hint="default"/>
+      </w:rPr>
+    </w:lvl>
+    <w:lvl w:ilvl="7" w:tplc="04090003" w:tentative="1">
+      <w:start w:val="1"/>
+      <w:numFmt w:val="bullet"/>
+      <w:lvlText w:val="o"/>
+      <w:lvlJc w:val="left"/>
+      <w:pPr>
+        <w:ind w:left="5760" w:hanging="360"/>
+      </w:pPr>
+      <w:rPr>
+        <w:rFonts w:ascii="Courier New" w:hAnsi="Courier New" w:cs="Courier New" w:hint="default"/>
+      </w:rPr>
+    </w:lvl>
+    <w:lvl w:ilvl="8" w:tplc="04090005" w:tentative="1">
+      <w:start w:val="1"/>
+      <w:numFmt w:val="bullet"/>
+      <w:lvlText w:val=""/>
+      <w:lvlJc w:val="left"/>
+      <w:pPr>
+        <w:ind w:left="6480" w:hanging="360"/>
+      </w:pPr>
+      <w:rPr>
+        <w:rFonts w:ascii="Wingdings" w:hAnsi="Wingdings" w:hint="default"/>
+      </w:rPr>
+    </w:lvl>
+  </w:abstractNum>
+  <w:abstractNum w:abstractNumId="6" w15:restartNumberingAfterBreak="0">
+    <w:nsid w:val="178F7F7B"/>
+    <w:multiLevelType w:val="hybridMultilevel"/>
+    <w:tmpl w:val="95543B90"/>
+    <w:lvl w:ilvl="0" w:tplc="0409000F">
+      <w:start w:val="1"/>
+      <w:numFmt w:val="decimal"/>
+      <w:lvlText w:val="%1."/>
+      <w:lvlJc w:val="left"/>
+      <w:pPr>
+        <w:ind w:left="720" w:hanging="360"/>
+      </w:pPr>
+      <w:rPr>
+        <w:rFonts w:hint="default"/>
+      </w:rPr>
+    </w:lvl>
+    <w:lvl w:ilvl="1" w:tplc="04090003" w:tentative="1">
+      <w:start w:val="1"/>
+      <w:numFmt w:val="bullet"/>
+      <w:lvlText w:val="o"/>
+      <w:lvlJc w:val="left"/>
+      <w:pPr>
+        <w:ind w:left="1440" w:hanging="360"/>
+      </w:pPr>
+      <w:rPr>
+        <w:rFonts w:ascii="Courier New" w:hAnsi="Courier New" w:cs="Courier New" w:hint="default"/>
+      </w:rPr>
+    </w:lvl>
+    <w:lvl w:ilvl="2" w:tplc="04090005" w:tentative="1">
+      <w:start w:val="1"/>
+      <w:numFmt w:val="bullet"/>
+      <w:lvlText w:val=""/>
+      <w:lvlJc w:val="left"/>
+      <w:pPr>
+        <w:ind w:left="2160" w:hanging="360"/>
+      </w:pPr>
+      <w:rPr>
+        <w:rFonts w:ascii="Wingdings" w:hAnsi="Wingdings" w:hint="default"/>
+      </w:rPr>
+    </w:lvl>
+    <w:lvl w:ilvl="3" w:tplc="04090001" w:tentative="1">
+      <w:start w:val="1"/>
+      <w:numFmt w:val="bullet"/>
+      <w:lvlText w:val=""/>
+      <w:lvlJc w:val="left"/>
+      <w:pPr>
+        <w:ind w:left="2880" w:hanging="360"/>
+      </w:pPr>
+      <w:rPr>
+        <w:rFonts w:ascii="Symbol" w:hAnsi="Symbol" w:hint="default"/>
+      </w:rPr>
+    </w:lvl>
+    <w:lvl w:ilvl="4" w:tplc="04090003" w:tentative="1">
+      <w:start w:val="1"/>
+      <w:numFmt w:val="bullet"/>
+      <w:lvlText w:val="o"/>
+      <w:lvlJc w:val="left"/>
+      <w:pPr>
+        <w:ind w:left="3600" w:hanging="360"/>
+      </w:pPr>
+      <w:rPr>
+        <w:rFonts w:ascii="Courier New" w:hAnsi="Courier New" w:cs="Courier New" w:hint="default"/>
+      </w:rPr>
+    </w:lvl>
+    <w:lvl w:ilvl="5" w:tplc="04090005" w:tentative="1">
+      <w:start w:val="1"/>
+      <w:numFmt w:val="bullet"/>
+      <w:lvlText w:val=""/>
+      <w:lvlJc w:val="left"/>
+      <w:pPr>
+        <w:ind w:left="4320" w:hanging="360"/>
+      </w:pPr>
+      <w:rPr>
+        <w:rFonts w:ascii="Wingdings" w:hAnsi="Wingdings" w:hint="default"/>
+      </w:rPr>
+    </w:lvl>
+    <w:lvl w:ilvl="6" w:tplc="04090001" w:tentative="1">
+      <w:start w:val="1"/>
+      <w:numFmt w:val="bullet"/>
+      <w:lvlText w:val=""/>
+      <w:lvlJc w:val="left"/>
+      <w:pPr>
+        <w:ind w:left="5040" w:hanging="360"/>
+      </w:pPr>
+      <w:rPr>
+        <w:rFonts w:ascii="Symbol" w:hAnsi="Symbol" w:hint="default"/>
+      </w:rPr>
+    </w:lvl>
+    <w:lvl w:ilvl="7" w:tplc="04090003" w:tentative="1">
+      <w:start w:val="1"/>
+      <w:numFmt w:val="bullet"/>
+      <w:lvlText w:val="o"/>
+      <w:lvlJc w:val="left"/>
+      <w:pPr>
+        <w:ind w:left="5760" w:hanging="360"/>
+      </w:pPr>
+      <w:rPr>
+        <w:rFonts w:ascii="Courier New" w:hAnsi="Courier New" w:cs="Courier New" w:hint="default"/>
+      </w:rPr>
+    </w:lvl>
+    <w:lvl w:ilvl="8" w:tplc="04090005" w:tentative="1">
+      <w:start w:val="1"/>
+      <w:numFmt w:val="bullet"/>
+      <w:lvlText w:val=""/>
+      <w:lvlJc w:val="left"/>
+      <w:pPr>
+        <w:ind w:left="6480" w:hanging="360"/>
+      </w:pPr>
+      <w:rPr>
+        <w:rFonts w:ascii="Wingdings" w:hAnsi="Wingdings" w:hint="default"/>
+      </w:rPr>
+    </w:lvl>
+  </w:abstractNum>
+  <w:abstractNum w:abstractNumId="7" w15:restartNumberingAfterBreak="0">
     <w:nsid w:val="17CB6DC4"/>
     <w:multiLevelType w:val="singleLevel"/>
     <w:tmpl w:val="04090001"/>
@@ -6724,7 +7364,7 @@
       </w:rPr>
     </w:lvl>
   </w:abstractNum>
-  <w:abstractNum w:abstractNumId="6">
+  <w:abstractNum w:abstractNumId="8" w15:restartNumberingAfterBreak="0">
     <w:nsid w:val="1A2252E8"/>
     <w:multiLevelType w:val="hybridMultilevel"/>
     <w:tmpl w:val="26388570"/>
@@ -6813,7 +7453,7 @@
       </w:pPr>
     </w:lvl>
   </w:abstractNum>
-  <w:abstractNum w:abstractNumId="7">
+  <w:abstractNum w:abstractNumId="9" w15:restartNumberingAfterBreak="0">
     <w:nsid w:val="1C424191"/>
     <w:multiLevelType w:val="hybridMultilevel"/>
     <w:tmpl w:val="95543B90"/>
@@ -6926,7 +7566,7 @@
       </w:rPr>
     </w:lvl>
   </w:abstractNum>
-  <w:abstractNum w:abstractNumId="8">
+  <w:abstractNum w:abstractNumId="10" w15:restartNumberingAfterBreak="0">
     <w:nsid w:val="1DC6734A"/>
     <w:multiLevelType w:val="hybridMultilevel"/>
     <w:tmpl w:val="35CA0E72"/>
@@ -7039,7 +7679,7 @@
       </w:rPr>
     </w:lvl>
   </w:abstractNum>
-  <w:abstractNum w:abstractNumId="9">
+  <w:abstractNum w:abstractNumId="11" w15:restartNumberingAfterBreak="0">
     <w:nsid w:val="22443AC4"/>
     <w:multiLevelType w:val="singleLevel"/>
     <w:tmpl w:val="04090001"/>
@@ -7059,7 +7699,7 @@
       </w:rPr>
     </w:lvl>
   </w:abstractNum>
-  <w:abstractNum w:abstractNumId="10">
+  <w:abstractNum w:abstractNumId="12" w15:restartNumberingAfterBreak="0">
     <w:nsid w:val="23966EB8"/>
     <w:multiLevelType w:val="hybridMultilevel"/>
     <w:tmpl w:val="95543B90"/>
@@ -7172,7 +7812,120 @@
       </w:rPr>
     </w:lvl>
   </w:abstractNum>
-  <w:abstractNum w:abstractNumId="11">
+  <w:abstractNum w:abstractNumId="13" w15:restartNumberingAfterBreak="0">
+    <w:nsid w:val="251F3D2C"/>
+    <w:multiLevelType w:val="hybridMultilevel"/>
+    <w:tmpl w:val="95543B90"/>
+    <w:lvl w:ilvl="0" w:tplc="0409000F">
+      <w:start w:val="1"/>
+      <w:numFmt w:val="decimal"/>
+      <w:lvlText w:val="%1."/>
+      <w:lvlJc w:val="left"/>
+      <w:pPr>
+        <w:ind w:left="720" w:hanging="360"/>
+      </w:pPr>
+      <w:rPr>
+        <w:rFonts w:hint="default"/>
+      </w:rPr>
+    </w:lvl>
+    <w:lvl w:ilvl="1" w:tplc="04090003" w:tentative="1">
+      <w:start w:val="1"/>
+      <w:numFmt w:val="bullet"/>
+      <w:lvlText w:val="o"/>
+      <w:lvlJc w:val="left"/>
+      <w:pPr>
+        <w:ind w:left="1440" w:hanging="360"/>
+      </w:pPr>
+      <w:rPr>
+        <w:rFonts w:ascii="Courier New" w:hAnsi="Courier New" w:cs="Courier New" w:hint="default"/>
+      </w:rPr>
+    </w:lvl>
+    <w:lvl w:ilvl="2" w:tplc="04090005" w:tentative="1">
+      <w:start w:val="1"/>
+      <w:numFmt w:val="bullet"/>
+      <w:lvlText w:val=""/>
+      <w:lvlJc w:val="left"/>
+      <w:pPr>
+        <w:ind w:left="2160" w:hanging="360"/>
+      </w:pPr>
+      <w:rPr>
+        <w:rFonts w:ascii="Wingdings" w:hAnsi="Wingdings" w:hint="default"/>
+      </w:rPr>
+    </w:lvl>
+    <w:lvl w:ilvl="3" w:tplc="04090001" w:tentative="1">
+      <w:start w:val="1"/>
+      <w:numFmt w:val="bullet"/>
+      <w:lvlText w:val=""/>
+      <w:lvlJc w:val="left"/>
+      <w:pPr>
+        <w:ind w:left="2880" w:hanging="360"/>
+      </w:pPr>
+      <w:rPr>
+        <w:rFonts w:ascii="Symbol" w:hAnsi="Symbol" w:hint="default"/>
+      </w:rPr>
+    </w:lvl>
+    <w:lvl w:ilvl="4" w:tplc="04090003" w:tentative="1">
+      <w:start w:val="1"/>
+      <w:numFmt w:val="bullet"/>
+      <w:lvlText w:val="o"/>
+      <w:lvlJc w:val="left"/>
+      <w:pPr>
+        <w:ind w:left="3600" w:hanging="360"/>
+      </w:pPr>
+      <w:rPr>
+        <w:rFonts w:ascii="Courier New" w:hAnsi="Courier New" w:cs="Courier New" w:hint="default"/>
+      </w:rPr>
+    </w:lvl>
+    <w:lvl w:ilvl="5" w:tplc="04090005" w:tentative="1">
+      <w:start w:val="1"/>
+      <w:numFmt w:val="bullet"/>
+      <w:lvlText w:val=""/>
+      <w:lvlJc w:val="left"/>
+      <w:pPr>
+        <w:ind w:left="4320" w:hanging="360"/>
+      </w:pPr>
+      <w:rPr>
+        <w:rFonts w:ascii="Wingdings" w:hAnsi="Wingdings" w:hint="default"/>
+      </w:rPr>
+    </w:lvl>
+    <w:lvl w:ilvl="6" w:tplc="04090001" w:tentative="1">
+      <w:start w:val="1"/>
+      <w:numFmt w:val="bullet"/>
+      <w:lvlText w:val=""/>
+      <w:lvlJc w:val="left"/>
+      <w:pPr>
+        <w:ind w:left="5040" w:hanging="360"/>
+      </w:pPr>
+      <w:rPr>
+        <w:rFonts w:ascii="Symbol" w:hAnsi="Symbol" w:hint="default"/>
+      </w:rPr>
+    </w:lvl>
+    <w:lvl w:ilvl="7" w:tplc="04090003" w:tentative="1">
+      <w:start w:val="1"/>
+      <w:numFmt w:val="bullet"/>
+      <w:lvlText w:val="o"/>
+      <w:lvlJc w:val="left"/>
+      <w:pPr>
+        <w:ind w:left="5760" w:hanging="360"/>
+      </w:pPr>
+      <w:rPr>
+        <w:rFonts w:ascii="Courier New" w:hAnsi="Courier New" w:cs="Courier New" w:hint="default"/>
+      </w:rPr>
+    </w:lvl>
+    <w:lvl w:ilvl="8" w:tplc="04090005" w:tentative="1">
+      <w:start w:val="1"/>
+      <w:numFmt w:val="bullet"/>
+      <w:lvlText w:val=""/>
+      <w:lvlJc w:val="left"/>
+      <w:pPr>
+        <w:ind w:left="6480" w:hanging="360"/>
+      </w:pPr>
+      <w:rPr>
+        <w:rFonts w:ascii="Wingdings" w:hAnsi="Wingdings" w:hint="default"/>
+      </w:rPr>
+    </w:lvl>
+  </w:abstractNum>
+  <w:abstractNum w:abstractNumId="14" w15:restartNumberingAfterBreak="0">
     <w:nsid w:val="2D4B634E"/>
     <w:multiLevelType w:val="singleLevel"/>
     <w:tmpl w:val="04090001"/>
@@ -7192,7 +7945,7 @@
       </w:rPr>
     </w:lvl>
   </w:abstractNum>
-  <w:abstractNum w:abstractNumId="12">
+  <w:abstractNum w:abstractNumId="15" w15:restartNumberingAfterBreak="0">
     <w:nsid w:val="31DD2C45"/>
     <w:multiLevelType w:val="singleLevel"/>
     <w:tmpl w:val="04090001"/>
@@ -7212,7 +7965,7 @@
       </w:rPr>
     </w:lvl>
   </w:abstractNum>
-  <w:abstractNum w:abstractNumId="13">
+  <w:abstractNum w:abstractNumId="16" w15:restartNumberingAfterBreak="0">
     <w:nsid w:val="32982B51"/>
     <w:multiLevelType w:val="singleLevel"/>
     <w:tmpl w:val="04090001"/>
@@ -7232,7 +7985,7 @@
       </w:rPr>
     </w:lvl>
   </w:abstractNum>
-  <w:abstractNum w:abstractNumId="14">
+  <w:abstractNum w:abstractNumId="17" w15:restartNumberingAfterBreak="0">
     <w:nsid w:val="3375481C"/>
     <w:multiLevelType w:val="singleLevel"/>
     <w:tmpl w:val="E6747DA6"/>
@@ -7252,7 +8005,7 @@
       </w:rPr>
     </w:lvl>
   </w:abstractNum>
-  <w:abstractNum w:abstractNumId="15">
+  <w:abstractNum w:abstractNumId="18" w15:restartNumberingAfterBreak="0">
     <w:nsid w:val="362608E7"/>
     <w:multiLevelType w:val="hybridMultilevel"/>
     <w:tmpl w:val="35CA0E72"/>
@@ -7365,7 +8118,7 @@
       </w:rPr>
     </w:lvl>
   </w:abstractNum>
-  <w:abstractNum w:abstractNumId="16">
+  <w:abstractNum w:abstractNumId="19" w15:restartNumberingAfterBreak="0">
     <w:nsid w:val="369D5471"/>
     <w:multiLevelType w:val="singleLevel"/>
     <w:tmpl w:val="04090001"/>
@@ -7385,7 +8138,7 @@
       </w:rPr>
     </w:lvl>
   </w:abstractNum>
-  <w:abstractNum w:abstractNumId="17">
+  <w:abstractNum w:abstractNumId="20" w15:restartNumberingAfterBreak="0">
     <w:nsid w:val="42B97F7B"/>
     <w:multiLevelType w:val="singleLevel"/>
     <w:tmpl w:val="04090001"/>
@@ -7405,7 +8158,7 @@
       </w:rPr>
     </w:lvl>
   </w:abstractNum>
-  <w:abstractNum w:abstractNumId="18">
+  <w:abstractNum w:abstractNumId="21" w15:restartNumberingAfterBreak="0">
     <w:nsid w:val="48825AFB"/>
     <w:multiLevelType w:val="hybridMultilevel"/>
     <w:tmpl w:val="35CA0E72"/>
@@ -7518,7 +8271,7 @@
       </w:rPr>
     </w:lvl>
   </w:abstractNum>
-  <w:abstractNum w:abstractNumId="19">
+  <w:abstractNum w:abstractNumId="22" w15:restartNumberingAfterBreak="0">
     <w:nsid w:val="49E170D0"/>
     <w:multiLevelType w:val="singleLevel"/>
     <w:tmpl w:val="04090001"/>
@@ -7538,7 +8291,7 @@
       </w:rPr>
     </w:lvl>
   </w:abstractNum>
-  <w:abstractNum w:abstractNumId="20">
+  <w:abstractNum w:abstractNumId="23" w15:restartNumberingAfterBreak="0">
     <w:nsid w:val="4F64732B"/>
     <w:multiLevelType w:val="singleLevel"/>
     <w:tmpl w:val="04090001"/>
@@ -7558,7 +8311,7 @@
       </w:rPr>
     </w:lvl>
   </w:abstractNum>
-  <w:abstractNum w:abstractNumId="21">
+  <w:abstractNum w:abstractNumId="24" w15:restartNumberingAfterBreak="0">
     <w:nsid w:val="52DF734E"/>
     <w:multiLevelType w:val="singleLevel"/>
     <w:tmpl w:val="04090001"/>
@@ -7578,7 +8331,7 @@
       </w:rPr>
     </w:lvl>
   </w:abstractNum>
-  <w:abstractNum w:abstractNumId="22">
+  <w:abstractNum w:abstractNumId="25" w15:restartNumberingAfterBreak="0">
     <w:nsid w:val="532D38F8"/>
     <w:multiLevelType w:val="hybridMultilevel"/>
     <w:tmpl w:val="95543B90"/>
@@ -7691,7 +8444,7 @@
       </w:rPr>
     </w:lvl>
   </w:abstractNum>
-  <w:abstractNum w:abstractNumId="23">
+  <w:abstractNum w:abstractNumId="26" w15:restartNumberingAfterBreak="0">
     <w:nsid w:val="558D48B5"/>
     <w:multiLevelType w:val="hybridMultilevel"/>
     <w:tmpl w:val="95543B90"/>
@@ -7804,7 +8557,7 @@
       </w:rPr>
     </w:lvl>
   </w:abstractNum>
-  <w:abstractNum w:abstractNumId="24">
+  <w:abstractNum w:abstractNumId="27" w15:restartNumberingAfterBreak="0">
     <w:nsid w:val="56135390"/>
     <w:multiLevelType w:val="hybridMultilevel"/>
     <w:tmpl w:val="95543B90"/>
@@ -7917,7 +8670,7 @@
       </w:rPr>
     </w:lvl>
   </w:abstractNum>
-  <w:abstractNum w:abstractNumId="25">
+  <w:abstractNum w:abstractNumId="28" w15:restartNumberingAfterBreak="0">
     <w:nsid w:val="5CC002E5"/>
     <w:multiLevelType w:val="hybridMultilevel"/>
     <w:tmpl w:val="95543B90"/>
@@ -8030,7 +8783,7 @@
       </w:rPr>
     </w:lvl>
   </w:abstractNum>
-  <w:abstractNum w:abstractNumId="26">
+  <w:abstractNum w:abstractNumId="29" w15:restartNumberingAfterBreak="0">
     <w:nsid w:val="5DCE7E58"/>
     <w:multiLevelType w:val="hybridMultilevel"/>
     <w:tmpl w:val="95543B90"/>
@@ -8143,7 +8896,7 @@
       </w:rPr>
     </w:lvl>
   </w:abstractNum>
-  <w:abstractNum w:abstractNumId="27">
+  <w:abstractNum w:abstractNumId="30" w15:restartNumberingAfterBreak="0">
     <w:nsid w:val="5DFE147C"/>
     <w:multiLevelType w:val="hybridMultilevel"/>
     <w:tmpl w:val="95543B90"/>
@@ -8256,7 +9009,7 @@
       </w:rPr>
     </w:lvl>
   </w:abstractNum>
-  <w:abstractNum w:abstractNumId="28">
+  <w:abstractNum w:abstractNumId="31" w15:restartNumberingAfterBreak="0">
     <w:nsid w:val="5FAD4261"/>
     <w:multiLevelType w:val="hybridMultilevel"/>
     <w:tmpl w:val="36CC839C"/>
@@ -8345,7 +9098,7 @@
       </w:pPr>
     </w:lvl>
   </w:abstractNum>
-  <w:abstractNum w:abstractNumId="29">
+  <w:abstractNum w:abstractNumId="32" w15:restartNumberingAfterBreak="0">
     <w:nsid w:val="605B4A06"/>
     <w:multiLevelType w:val="hybridMultilevel"/>
     <w:tmpl w:val="95543B90"/>
@@ -8458,7 +9211,7 @@
       </w:rPr>
     </w:lvl>
   </w:abstractNum>
-  <w:abstractNum w:abstractNumId="30">
+  <w:abstractNum w:abstractNumId="33" w15:restartNumberingAfterBreak="0">
     <w:nsid w:val="61141077"/>
     <w:multiLevelType w:val="hybridMultilevel"/>
     <w:tmpl w:val="95543B90"/>
@@ -8571,7 +9324,7 @@
       </w:rPr>
     </w:lvl>
   </w:abstractNum>
-  <w:abstractNum w:abstractNumId="31">
+  <w:abstractNum w:abstractNumId="34" w15:restartNumberingAfterBreak="0">
     <w:nsid w:val="6354623D"/>
     <w:multiLevelType w:val="hybridMultilevel"/>
     <w:tmpl w:val="95543B90"/>
@@ -8684,7 +9437,7 @@
       </w:rPr>
     </w:lvl>
   </w:abstractNum>
-  <w:abstractNum w:abstractNumId="32">
+  <w:abstractNum w:abstractNumId="35" w15:restartNumberingAfterBreak="0">
     <w:nsid w:val="65357962"/>
     <w:multiLevelType w:val="hybridMultilevel"/>
     <w:tmpl w:val="35CA0E72"/>
@@ -8797,7 +9550,7 @@
       </w:rPr>
     </w:lvl>
   </w:abstractNum>
-  <w:abstractNum w:abstractNumId="33">
+  <w:abstractNum w:abstractNumId="36" w15:restartNumberingAfterBreak="0">
     <w:nsid w:val="654D1A80"/>
     <w:multiLevelType w:val="hybridMultilevel"/>
     <w:tmpl w:val="35CA0E72"/>
@@ -8910,7 +9663,7 @@
       </w:rPr>
     </w:lvl>
   </w:abstractNum>
-  <w:abstractNum w:abstractNumId="34">
+  <w:abstractNum w:abstractNumId="37" w15:restartNumberingAfterBreak="0">
     <w:nsid w:val="66B7474B"/>
     <w:multiLevelType w:val="hybridMultilevel"/>
     <w:tmpl w:val="35CA0E72"/>
@@ -9023,7 +9776,7 @@
       </w:rPr>
     </w:lvl>
   </w:abstractNum>
-  <w:abstractNum w:abstractNumId="35">
+  <w:abstractNum w:abstractNumId="38" w15:restartNumberingAfterBreak="0">
     <w:nsid w:val="67C25C86"/>
     <w:multiLevelType w:val="hybridMultilevel"/>
     <w:tmpl w:val="95543B90"/>
@@ -9136,7 +9889,7 @@
       </w:rPr>
     </w:lvl>
   </w:abstractNum>
-  <w:abstractNum w:abstractNumId="36">
+  <w:abstractNum w:abstractNumId="39" w15:restartNumberingAfterBreak="0">
     <w:nsid w:val="689278FE"/>
     <w:multiLevelType w:val="multilevel"/>
     <w:tmpl w:val="00921E16"/>
@@ -9250,7 +10003,7 @@
       </w:pPr>
     </w:lvl>
   </w:abstractNum>
-  <w:abstractNum w:abstractNumId="37">
+  <w:abstractNum w:abstractNumId="40" w15:restartNumberingAfterBreak="0">
     <w:nsid w:val="6D2F7D46"/>
     <w:multiLevelType w:val="singleLevel"/>
     <w:tmpl w:val="04090001"/>
@@ -9270,7 +10023,7 @@
       </w:rPr>
     </w:lvl>
   </w:abstractNum>
-  <w:abstractNum w:abstractNumId="38">
+  <w:abstractNum w:abstractNumId="41" w15:restartNumberingAfterBreak="0">
     <w:nsid w:val="71F21F2A"/>
     <w:multiLevelType w:val="singleLevel"/>
     <w:tmpl w:val="04090001"/>
@@ -9290,7 +10043,7 @@
       </w:rPr>
     </w:lvl>
   </w:abstractNum>
-  <w:abstractNum w:abstractNumId="39">
+  <w:abstractNum w:abstractNumId="42" w15:restartNumberingAfterBreak="0">
     <w:nsid w:val="743601FB"/>
     <w:multiLevelType w:val="singleLevel"/>
     <w:tmpl w:val="04090001"/>
@@ -9310,7 +10063,7 @@
       </w:rPr>
     </w:lvl>
   </w:abstractNum>
-  <w:abstractNum w:abstractNumId="40">
+  <w:abstractNum w:abstractNumId="43" w15:restartNumberingAfterBreak="0">
     <w:nsid w:val="74CA3503"/>
     <w:multiLevelType w:val="hybridMultilevel"/>
     <w:tmpl w:val="95543B90"/>
@@ -9423,7 +10176,7 @@
       </w:rPr>
     </w:lvl>
   </w:abstractNum>
-  <w:abstractNum w:abstractNumId="41">
+  <w:abstractNum w:abstractNumId="44" w15:restartNumberingAfterBreak="0">
     <w:nsid w:val="756150CA"/>
     <w:multiLevelType w:val="singleLevel"/>
     <w:tmpl w:val="04090001"/>
@@ -9443,7 +10196,120 @@
       </w:rPr>
     </w:lvl>
   </w:abstractNum>
-  <w:abstractNum w:abstractNumId="42">
+  <w:abstractNum w:abstractNumId="45" w15:restartNumberingAfterBreak="0">
+    <w:nsid w:val="767F2FAC"/>
+    <w:multiLevelType w:val="hybridMultilevel"/>
+    <w:tmpl w:val="95543B90"/>
+    <w:lvl w:ilvl="0" w:tplc="0409000F">
+      <w:start w:val="1"/>
+      <w:numFmt w:val="decimal"/>
+      <w:lvlText w:val="%1."/>
+      <w:lvlJc w:val="left"/>
+      <w:pPr>
+        <w:ind w:left="720" w:hanging="360"/>
+      </w:pPr>
+      <w:rPr>
+        <w:rFonts w:hint="default"/>
+      </w:rPr>
+    </w:lvl>
+    <w:lvl w:ilvl="1" w:tplc="04090003" w:tentative="1">
+      <w:start w:val="1"/>
+      <w:numFmt w:val="bullet"/>
+      <w:lvlText w:val="o"/>
+      <w:lvlJc w:val="left"/>
+      <w:pPr>
+        <w:ind w:left="1440" w:hanging="360"/>
+      </w:pPr>
+      <w:rPr>
+        <w:rFonts w:ascii="Courier New" w:hAnsi="Courier New" w:cs="Courier New" w:hint="default"/>
+      </w:rPr>
+    </w:lvl>
+    <w:lvl w:ilvl="2" w:tplc="04090005" w:tentative="1">
+      <w:start w:val="1"/>
+      <w:numFmt w:val="bullet"/>
+      <w:lvlText w:val=""/>
+      <w:lvlJc w:val="left"/>
+      <w:pPr>
+        <w:ind w:left="2160" w:hanging="360"/>
+      </w:pPr>
+      <w:rPr>
+        <w:rFonts w:ascii="Wingdings" w:hAnsi="Wingdings" w:hint="default"/>
+      </w:rPr>
+    </w:lvl>
+    <w:lvl w:ilvl="3" w:tplc="04090001" w:tentative="1">
+      <w:start w:val="1"/>
+      <w:numFmt w:val="bullet"/>
+      <w:lvlText w:val=""/>
+      <w:lvlJc w:val="left"/>
+      <w:pPr>
+        <w:ind w:left="2880" w:hanging="360"/>
+      </w:pPr>
+      <w:rPr>
+        <w:rFonts w:ascii="Symbol" w:hAnsi="Symbol" w:hint="default"/>
+      </w:rPr>
+    </w:lvl>
+    <w:lvl w:ilvl="4" w:tplc="04090003" w:tentative="1">
+      <w:start w:val="1"/>
+      <w:numFmt w:val="bullet"/>
+      <w:lvlText w:val="o"/>
+      <w:lvlJc w:val="left"/>
+      <w:pPr>
+        <w:ind w:left="3600" w:hanging="360"/>
+      </w:pPr>
+      <w:rPr>
+        <w:rFonts w:ascii="Courier New" w:hAnsi="Courier New" w:cs="Courier New" w:hint="default"/>
+      </w:rPr>
+    </w:lvl>
+    <w:lvl w:ilvl="5" w:tplc="04090005" w:tentative="1">
+      <w:start w:val="1"/>
+      <w:numFmt w:val="bullet"/>
+      <w:lvlText w:val=""/>
+      <w:lvlJc w:val="left"/>
+      <w:pPr>
+        <w:ind w:left="4320" w:hanging="360"/>
+      </w:pPr>
+      <w:rPr>
+        <w:rFonts w:ascii="Wingdings" w:hAnsi="Wingdings" w:hint="default"/>
+      </w:rPr>
+    </w:lvl>
+    <w:lvl w:ilvl="6" w:tplc="04090001" w:tentative="1">
+      <w:start w:val="1"/>
+      <w:numFmt w:val="bullet"/>
+      <w:lvlText w:val=""/>
+      <w:lvlJc w:val="left"/>
+      <w:pPr>
+        <w:ind w:left="5040" w:hanging="360"/>
+      </w:pPr>
+      <w:rPr>
+        <w:rFonts w:ascii="Symbol" w:hAnsi="Symbol" w:hint="default"/>
+      </w:rPr>
+    </w:lvl>
+    <w:lvl w:ilvl="7" w:tplc="04090003" w:tentative="1">
+      <w:start w:val="1"/>
+      <w:numFmt w:val="bullet"/>
+      <w:lvlText w:val="o"/>
+      <w:lvlJc w:val="left"/>
+      <w:pPr>
+        <w:ind w:left="5760" w:hanging="360"/>
+      </w:pPr>
+      <w:rPr>
+        <w:rFonts w:ascii="Courier New" w:hAnsi="Courier New" w:cs="Courier New" w:hint="default"/>
+      </w:rPr>
+    </w:lvl>
+    <w:lvl w:ilvl="8" w:tplc="04090005" w:tentative="1">
+      <w:start w:val="1"/>
+      <w:numFmt w:val="bullet"/>
+      <w:lvlText w:val=""/>
+      <w:lvlJc w:val="left"/>
+      <w:pPr>
+        <w:ind w:left="6480" w:hanging="360"/>
+      </w:pPr>
+      <w:rPr>
+        <w:rFonts w:ascii="Wingdings" w:hAnsi="Wingdings" w:hint="default"/>
+      </w:rPr>
+    </w:lvl>
+  </w:abstractNum>
+  <w:abstractNum w:abstractNumId="46" w15:restartNumberingAfterBreak="0">
     <w:nsid w:val="7BE434D7"/>
     <w:multiLevelType w:val="singleLevel"/>
     <w:tmpl w:val="04090001"/>
@@ -9463,7 +10329,7 @@
       </w:rPr>
     </w:lvl>
   </w:abstractNum>
-  <w:abstractNum w:abstractNumId="43">
+  <w:abstractNum w:abstractNumId="47" w15:restartNumberingAfterBreak="0">
     <w:nsid w:val="7CF9293F"/>
     <w:multiLevelType w:val="hybridMultilevel"/>
     <w:tmpl w:val="95543B90"/>
@@ -9576,7 +10442,7 @@
       </w:rPr>
     </w:lvl>
   </w:abstractNum>
-  <w:abstractNum w:abstractNumId="44">
+  <w:abstractNum w:abstractNumId="48" w15:restartNumberingAfterBreak="0">
     <w:nsid w:val="7F62323E"/>
     <w:multiLevelType w:val="hybridMultilevel"/>
     <w:tmpl w:val="95543B90"/>
@@ -9711,16 +10577,16 @@
     </w:lvlOverride>
   </w:num>
   <w:num w:numId="3">
-    <w:abstractNumId w:val="14"/>
+    <w:abstractNumId w:val="17"/>
   </w:num>
   <w:num w:numId="4">
-    <w:abstractNumId w:val="42"/>
+    <w:abstractNumId w:val="46"/>
   </w:num>
   <w:num w:numId="5">
-    <w:abstractNumId w:val="21"/>
+    <w:abstractNumId w:val="24"/>
   </w:num>
   <w:num w:numId="6">
-    <w:abstractNumId w:val="20"/>
+    <w:abstractNumId w:val="23"/>
   </w:num>
   <w:num w:numId="7">
     <w:abstractNumId w:val="1"/>
@@ -9743,124 +10609,136 @@
     <w:abstractNumId w:val="2"/>
   </w:num>
   <w:num w:numId="9">
-    <w:abstractNumId w:val="41"/>
+    <w:abstractNumId w:val="44"/>
   </w:num>
   <w:num w:numId="10">
     <w:abstractNumId w:val="4"/>
   </w:num>
   <w:num w:numId="11">
+    <w:abstractNumId w:val="19"/>
+  </w:num>
+  <w:num w:numId="12">
     <w:abstractNumId w:val="16"/>
   </w:num>
-  <w:num w:numId="12">
-    <w:abstractNumId w:val="13"/>
+  <w:num w:numId="13">
+    <w:abstractNumId w:val="42"/>
   </w:num>
-  <w:num w:numId="13">
+  <w:num w:numId="14">
+    <w:abstractNumId w:val="15"/>
+  </w:num>
+  <w:num w:numId="15">
+    <w:abstractNumId w:val="7"/>
+  </w:num>
+  <w:num w:numId="16">
+    <w:abstractNumId w:val="41"/>
+  </w:num>
+  <w:num w:numId="17">
+    <w:abstractNumId w:val="22"/>
+  </w:num>
+  <w:num w:numId="18">
+    <w:abstractNumId w:val="11"/>
+  </w:num>
+  <w:num w:numId="19">
+    <w:abstractNumId w:val="20"/>
+  </w:num>
+  <w:num w:numId="20">
+    <w:abstractNumId w:val="14"/>
+  </w:num>
+  <w:num w:numId="21">
+    <w:abstractNumId w:val="40"/>
+  </w:num>
+  <w:num w:numId="22">
+    <w:abstractNumId w:val="28"/>
+  </w:num>
+  <w:num w:numId="23">
+    <w:abstractNumId w:val="10"/>
+  </w:num>
+  <w:num w:numId="24">
+    <w:abstractNumId w:val="8"/>
+  </w:num>
+  <w:num w:numId="25">
+    <w:abstractNumId w:val="18"/>
+  </w:num>
+  <w:num w:numId="26">
     <w:abstractNumId w:val="39"/>
   </w:num>
-  <w:num w:numId="14">
+  <w:num w:numId="27">
+    <w:abstractNumId w:val="25"/>
+  </w:num>
+  <w:num w:numId="28">
+    <w:abstractNumId w:val="36"/>
+  </w:num>
+  <w:num w:numId="29">
+    <w:abstractNumId w:val="21"/>
+  </w:num>
+  <w:num w:numId="30">
     <w:abstractNumId w:val="12"/>
   </w:num>
-  <w:num w:numId="15">
-    <w:abstractNumId w:val="5"/>
+  <w:num w:numId="31">
+    <w:abstractNumId w:val="35"/>
   </w:num>
-  <w:num w:numId="16">
-    <w:abstractNumId w:val="38"/>
+  <w:num w:numId="32">
+    <w:abstractNumId w:val="37"/>
   </w:num>
-  <w:num w:numId="17">
-    <w:abstractNumId w:val="19"/>
+  <w:num w:numId="33">
+    <w:abstractNumId w:val="31"/>
   </w:num>
-  <w:num w:numId="18">
+  <w:num w:numId="34">
+    <w:abstractNumId w:val="27"/>
+  </w:num>
+  <w:num w:numId="35">
+    <w:abstractNumId w:val="48"/>
+  </w:num>
+  <w:num w:numId="36">
     <w:abstractNumId w:val="9"/>
   </w:num>
-  <w:num w:numId="19">
-    <w:abstractNumId w:val="17"/>
-  </w:num>
-  <w:num w:numId="20">
-    <w:abstractNumId w:val="11"/>
-  </w:num>
-  <w:num w:numId="21">
-    <w:abstractNumId w:val="37"/>
-  </w:num>
-  <w:num w:numId="22">
-    <w:abstractNumId w:val="25"/>
-  </w:num>
-  <w:num w:numId="23">
-    <w:abstractNumId w:val="8"/>
-  </w:num>
-  <w:num w:numId="24">
-    <w:abstractNumId w:val="6"/>
-  </w:num>
-  <w:num w:numId="25">
-    <w:abstractNumId w:val="15"/>
-  </w:num>
-  <w:num w:numId="26">
-    <w:abstractNumId w:val="36"/>
-  </w:num>
-  <w:num w:numId="27">
-    <w:abstractNumId w:val="22"/>
-  </w:num>
-  <w:num w:numId="28">
-    <w:abstractNumId w:val="33"/>
-  </w:num>
-  <w:num w:numId="29">
-    <w:abstractNumId w:val="18"/>
-  </w:num>
-  <w:num w:numId="30">
-    <w:abstractNumId w:val="10"/>
-  </w:num>
-  <w:num w:numId="31">
-    <w:abstractNumId w:val="32"/>
-  </w:num>
-  <w:num w:numId="32">
+  <w:num w:numId="37">
     <w:abstractNumId w:val="34"/>
   </w:num>
-  <w:num w:numId="33">
-    <w:abstractNumId w:val="28"/>
-  </w:num>
-  <w:num w:numId="34">
-    <w:abstractNumId w:val="24"/>
-  </w:num>
-  <w:num w:numId="35">
-    <w:abstractNumId w:val="44"/>
-  </w:num>
-  <w:num w:numId="36">
-    <w:abstractNumId w:val="7"/>
-  </w:num>
-  <w:num w:numId="37">
-    <w:abstractNumId w:val="31"/>
-  </w:num>
   <w:num w:numId="38">
-    <w:abstractNumId w:val="40"/>
+    <w:abstractNumId w:val="43"/>
   </w:num>
   <w:num w:numId="39">
     <w:abstractNumId w:val="3"/>
   </w:num>
   <w:num w:numId="40">
+    <w:abstractNumId w:val="33"/>
+  </w:num>
+  <w:num w:numId="41">
+    <w:abstractNumId w:val="38"/>
+  </w:num>
+  <w:num w:numId="42">
     <w:abstractNumId w:val="30"/>
   </w:num>
-  <w:num w:numId="41">
-    <w:abstractNumId w:val="35"/>
+  <w:num w:numId="43">
+    <w:abstractNumId w:val="29"/>
   </w:num>
-  <w:num w:numId="42">
-    <w:abstractNumId w:val="27"/>
-  </w:num>
-  <w:num w:numId="43">
+  <w:num w:numId="44">
     <w:abstractNumId w:val="26"/>
   </w:num>
-  <w:num w:numId="44">
-    <w:abstractNumId w:val="23"/>
-  </w:num>
   <w:num w:numId="45">
-    <w:abstractNumId w:val="43"/>
+    <w:abstractNumId w:val="47"/>
   </w:num>
   <w:num w:numId="46">
-    <w:abstractNumId w:val="29"/>
+    <w:abstractNumId w:val="32"/>
+  </w:num>
+  <w:num w:numId="47">
+    <w:abstractNumId w:val="13"/>
+  </w:num>
+  <w:num w:numId="48">
+    <w:abstractNumId w:val="5"/>
+  </w:num>
+  <w:num w:numId="49">
+    <w:abstractNumId w:val="45"/>
+  </w:num>
+  <w:num w:numId="50">
+    <w:abstractNumId w:val="6"/>
   </w:num>
 </w:numbering>
 </file>
 
 <file path=word/styles.xml><?xml version="1.0" encoding="utf-8"?>
-<w:styles xmlns:mc="http://schemas.openxmlformats.org/markup-compatibility/2006" xmlns:r="http://schemas.openxmlformats.org/officeDocument/2006/relationships" xmlns:w="http://schemas.openxmlformats.org/wordprocessingml/2006/main" xmlns:w14="http://schemas.microsoft.com/office/word/2010/wordml" xmlns:w15="http://schemas.microsoft.com/office/word/2012/wordml" mc:Ignorable="w14 w15">
+<w:styles xmlns:mc="http://schemas.openxmlformats.org/markup-compatibility/2006" xmlns:r="http://schemas.openxmlformats.org/officeDocument/2006/relationships" xmlns:w="http://schemas.openxmlformats.org/wordprocessingml/2006/main" xmlns:w14="http://schemas.microsoft.com/office/word/2010/wordml" xmlns:w15="http://schemas.microsoft.com/office/word/2012/wordml" xmlns:w16cid="http://schemas.microsoft.com/office/word/2016/wordml/cid" xmlns:w16se="http://schemas.microsoft.com/office/word/2015/wordml/symex" mc:Ignorable="w14 w15 w16se w16cid">
   <w:docDefaults>
     <w:rPrDefault>
       <w:rPr>
@@ -9870,7 +10748,7 @@
     </w:rPrDefault>
     <w:pPrDefault/>
   </w:docDefaults>
-  <w:latentStyles w:defLockedState="0" w:defUIPriority="99" w:defSemiHidden="0" w:defUnhideWhenUsed="0" w:defQFormat="0" w:count="382">
+  <w:latentStyles w:defLockedState="0" w:defUIPriority="99" w:defSemiHidden="0" w:defUnhideWhenUsed="0" w:defQFormat="0" w:count="375">
     <w:lsdException w:name="Normal" w:uiPriority="0" w:qFormat="1"/>
     <w:lsdException w:name="heading 1" w:uiPriority="0" w:qFormat="1"/>
     <w:lsdException w:name="heading 2" w:uiPriority="0" w:qFormat="1"/>
@@ -10821,7 +11699,6 @@
       <w:szCs w:val="22"/>
     </w:rPr>
     <w:tblPr>
-      <w:tblInd w:w="0" w:type="dxa"/>
       <w:tblBorders>
         <w:top w:val="single" w:sz="4" w:space="0" w:color="auto"/>
         <w:left w:val="single" w:sz="4" w:space="0" w:color="auto"/>
@@ -10830,12 +11707,6 @@
         <w:insideH w:val="single" w:sz="4" w:space="0" w:color="auto"/>
         <w:insideV w:val="single" w:sz="4" w:space="0" w:color="auto"/>
       </w:tblBorders>
-      <w:tblCellMar>
-        <w:top w:w="0" w:type="dxa"/>
-        <w:left w:w="108" w:type="dxa"/>
-        <w:bottom w:w="0" w:type="dxa"/>
-        <w:right w:w="108" w:type="dxa"/>
-      </w:tblCellMar>
     </w:tblPr>
   </w:style>
   <w:style w:type="paragraph" w:styleId="ListParagraph">

</xml_diff>